<commit_message>
Documentation prog et client
</commit_message>
<xml_diff>
--- a/Docs/Analyse_Sanguine/DocumentationUser.docx
+++ b/Docs/Analyse_Sanguine/DocumentationUser.docx
@@ -10,6 +10,7 @@
           <w:lang w:val="fr-FR"/>
         </w:rPr>
       </w:pPr>
+      <w:bookmarkStart w:id="0" w:name="_Hlk127189557"/>
       <w:r>
         <w:rPr>
           <w:lang w:val="fr-FR"/>
@@ -317,6 +318,7 @@
         </w:rPr>
         <w:br/>
       </w:r>
+      <w:bookmarkEnd w:id="0"/>
     </w:p>
     <w:sdt>
       <w:sdtPr>
@@ -385,7 +387,7 @@
             </w:rPr>
             <w:fldChar w:fldCharType="separate"/>
           </w:r>
-          <w:hyperlink w:anchor="_Toc127101759" w:history="1">
+          <w:hyperlink w:anchor="_Toc127278624" w:history="1">
             <w:r>
               <w:rPr>
                 <w:rStyle w:val="Hyperlink"/>
@@ -413,7 +415,7 @@
                 <w:noProof/>
                 <w:webHidden/>
               </w:rPr>
-              <w:instrText xml:space="preserve"> PAGEREF _Toc127101759 \h </w:instrText>
+              <w:instrText xml:space="preserve"> PAGEREF _Toc127278624 \h </w:instrText>
             </w:r>
             <w:r>
               <w:rPr>
@@ -456,13 +458,84 @@
               <w:lang w:val="en-CA"/>
             </w:rPr>
           </w:pPr>
-          <w:hyperlink w:anchor="_Toc127101760" w:history="1">
+          <w:hyperlink w:anchor="_Toc127278625" w:history="1">
             <w:r>
               <w:rPr>
                 <w:rStyle w:val="Hyperlink"/>
                 <w:noProof/>
                 <w:lang w:val="fr-FR"/>
               </w:rPr>
+              <w:t>Installation</w:t>
+            </w:r>
+            <w:r>
+              <w:rPr>
+                <w:noProof/>
+                <w:webHidden/>
+              </w:rPr>
+              <w:tab/>
+            </w:r>
+            <w:r>
+              <w:rPr>
+                <w:noProof/>
+                <w:webHidden/>
+              </w:rPr>
+              <w:fldChar w:fldCharType="begin"/>
+            </w:r>
+            <w:r>
+              <w:rPr>
+                <w:noProof/>
+                <w:webHidden/>
+              </w:rPr>
+              <w:instrText xml:space="preserve"> PAGEREF _Toc127278625 \h </w:instrText>
+            </w:r>
+            <w:r>
+              <w:rPr>
+                <w:noProof/>
+                <w:webHidden/>
+              </w:rPr>
+            </w:r>
+            <w:r>
+              <w:rPr>
+                <w:noProof/>
+                <w:webHidden/>
+              </w:rPr>
+              <w:fldChar w:fldCharType="separate"/>
+            </w:r>
+            <w:r>
+              <w:rPr>
+                <w:noProof/>
+                <w:webHidden/>
+              </w:rPr>
+              <w:t>4</w:t>
+            </w:r>
+            <w:r>
+              <w:rPr>
+                <w:noProof/>
+                <w:webHidden/>
+              </w:rPr>
+              <w:fldChar w:fldCharType="end"/>
+            </w:r>
+          </w:hyperlink>
+        </w:p>
+        <w:p>
+          <w:pPr>
+            <w:pStyle w:val="TOC1"/>
+            <w:tabs>
+              <w:tab w:val="right" w:leader="dot" w:pos="9350"/>
+            </w:tabs>
+            <w:rPr>
+              <w:rFonts w:asciiTheme="minorHAnsi" w:eastAsiaTheme="minorEastAsia" w:hAnsiTheme="minorHAnsi" w:cstheme="minorBidi"/>
+              <w:noProof/>
+              <w:lang w:val="en-CA"/>
+            </w:rPr>
+          </w:pPr>
+          <w:hyperlink w:anchor="_Toc127278626" w:history="1">
+            <w:r>
+              <w:rPr>
+                <w:rStyle w:val="Hyperlink"/>
+                <w:noProof/>
+                <w:lang w:val="fr-FR"/>
+              </w:rPr>
               <w:t>Modules</w:t>
             </w:r>
             <w:r>
@@ -484,7 +557,7 @@
                 <w:noProof/>
                 <w:webHidden/>
               </w:rPr>
-              <w:instrText xml:space="preserve"> PAGEREF _Toc127101760 \h </w:instrText>
+              <w:instrText xml:space="preserve"> PAGEREF _Toc127278626 \h </w:instrText>
             </w:r>
             <w:r>
               <w:rPr>
@@ -504,7 +577,7 @@
                 <w:noProof/>
                 <w:webHidden/>
               </w:rPr>
-              <w:t>5</w:t>
+              <w:t>6</w:t>
             </w:r>
             <w:r>
               <w:rPr>
@@ -527,7 +600,7 @@
               <w:lang w:val="en-CA"/>
             </w:rPr>
           </w:pPr>
-          <w:hyperlink w:anchor="_Toc127101761" w:history="1">
+          <w:hyperlink w:anchor="_Toc127278627" w:history="1">
             <w:r>
               <w:rPr>
                 <w:rStyle w:val="Hyperlink"/>
@@ -555,7 +628,7 @@
                 <w:noProof/>
                 <w:webHidden/>
               </w:rPr>
-              <w:instrText xml:space="preserve"> PAGEREF _Toc127101761 \h </w:instrText>
+              <w:instrText xml:space="preserve"> PAGEREF _Toc127278627 \h </w:instrText>
             </w:r>
             <w:r>
               <w:rPr>
@@ -575,7 +648,7 @@
                 <w:noProof/>
                 <w:webHidden/>
               </w:rPr>
-              <w:t>5</w:t>
+              <w:t>6</w:t>
             </w:r>
             <w:r>
               <w:rPr>
@@ -598,7 +671,7 @@
               <w:lang w:val="en-CA"/>
             </w:rPr>
           </w:pPr>
-          <w:hyperlink w:anchor="_Toc127101762" w:history="1">
+          <w:hyperlink w:anchor="_Toc127278628" w:history="1">
             <w:r>
               <w:rPr>
                 <w:rStyle w:val="Hyperlink"/>
@@ -626,7 +699,7 @@
                 <w:noProof/>
                 <w:webHidden/>
               </w:rPr>
-              <w:instrText xml:space="preserve"> PAGEREF _Toc127101762 \h </w:instrText>
+              <w:instrText xml:space="preserve"> PAGEREF _Toc127278628 \h </w:instrText>
             </w:r>
             <w:r>
               <w:rPr>
@@ -646,7 +719,7 @@
                 <w:noProof/>
                 <w:webHidden/>
               </w:rPr>
-              <w:t>6</w:t>
+              <w:t>7</w:t>
             </w:r>
             <w:r>
               <w:rPr>
@@ -669,7 +742,7 @@
               <w:lang w:val="en-CA"/>
             </w:rPr>
           </w:pPr>
-          <w:hyperlink w:anchor="_Toc127101763" w:history="1">
+          <w:hyperlink w:anchor="_Toc127278629" w:history="1">
             <w:r>
               <w:rPr>
                 <w:rStyle w:val="Hyperlink"/>
@@ -697,7 +770,7 @@
                 <w:noProof/>
                 <w:webHidden/>
               </w:rPr>
-              <w:instrText xml:space="preserve"> PAGEREF _Toc127101763 \h </w:instrText>
+              <w:instrText xml:space="preserve"> PAGEREF _Toc127278629 \h </w:instrText>
             </w:r>
             <w:r>
               <w:rPr>
@@ -717,7 +790,7 @@
                 <w:noProof/>
                 <w:webHidden/>
               </w:rPr>
-              <w:t>7</w:t>
+              <w:t>8</w:t>
             </w:r>
             <w:r>
               <w:rPr>
@@ -740,7 +813,7 @@
               <w:lang w:val="en-CA"/>
             </w:rPr>
           </w:pPr>
-          <w:hyperlink w:anchor="_Toc127101764" w:history="1">
+          <w:hyperlink w:anchor="_Toc127278630" w:history="1">
             <w:r>
               <w:rPr>
                 <w:rStyle w:val="Hyperlink"/>
@@ -768,7 +841,7 @@
                 <w:noProof/>
                 <w:webHidden/>
               </w:rPr>
-              <w:instrText xml:space="preserve"> PAGEREF _Toc127101764 \h </w:instrText>
+              <w:instrText xml:space="preserve"> PAGEREF _Toc127278630 \h </w:instrText>
             </w:r>
             <w:r>
               <w:rPr>
@@ -788,7 +861,7 @@
                 <w:noProof/>
                 <w:webHidden/>
               </w:rPr>
-              <w:t>7</w:t>
+              <w:t>8</w:t>
             </w:r>
             <w:r>
               <w:rPr>
@@ -811,7 +884,7 @@
               <w:lang w:val="en-CA"/>
             </w:rPr>
           </w:pPr>
-          <w:hyperlink w:anchor="_Toc127101765" w:history="1">
+          <w:hyperlink w:anchor="_Toc127278631" w:history="1">
             <w:r>
               <w:rPr>
                 <w:rStyle w:val="Hyperlink"/>
@@ -839,7 +912,7 @@
                 <w:noProof/>
                 <w:webHidden/>
               </w:rPr>
-              <w:instrText xml:space="preserve"> PAGEREF _Toc127101765 \h </w:instrText>
+              <w:instrText xml:space="preserve"> PAGEREF _Toc127278631 \h </w:instrText>
             </w:r>
             <w:r>
               <w:rPr>
@@ -859,7 +932,7 @@
                 <w:noProof/>
                 <w:webHidden/>
               </w:rPr>
-              <w:t>8</w:t>
+              <w:t>9</w:t>
             </w:r>
             <w:r>
               <w:rPr>
@@ -882,7 +955,7 @@
               <w:lang w:val="en-CA"/>
             </w:rPr>
           </w:pPr>
-          <w:hyperlink w:anchor="_Toc127101766" w:history="1">
+          <w:hyperlink w:anchor="_Toc127278632" w:history="1">
             <w:r>
               <w:rPr>
                 <w:rStyle w:val="Hyperlink"/>
@@ -910,7 +983,7 @@
                 <w:noProof/>
                 <w:webHidden/>
               </w:rPr>
-              <w:instrText xml:space="preserve"> PAGEREF _Toc127101766 \h </w:instrText>
+              <w:instrText xml:space="preserve"> PAGEREF _Toc127278632 \h </w:instrText>
             </w:r>
             <w:r>
               <w:rPr>
@@ -930,7 +1003,78 @@
                 <w:noProof/>
                 <w:webHidden/>
               </w:rPr>
-              <w:t>9</w:t>
+              <w:t>10</w:t>
+            </w:r>
+            <w:r>
+              <w:rPr>
+                <w:noProof/>
+                <w:webHidden/>
+              </w:rPr>
+              <w:fldChar w:fldCharType="end"/>
+            </w:r>
+          </w:hyperlink>
+        </w:p>
+        <w:p>
+          <w:pPr>
+            <w:pStyle w:val="TOC2"/>
+            <w:tabs>
+              <w:tab w:val="right" w:leader="dot" w:pos="9350"/>
+            </w:tabs>
+            <w:rPr>
+              <w:rFonts w:asciiTheme="minorHAnsi" w:eastAsiaTheme="minorEastAsia" w:hAnsiTheme="minorHAnsi" w:cstheme="minorBidi"/>
+              <w:noProof/>
+              <w:lang w:val="en-CA"/>
+            </w:rPr>
+          </w:pPr>
+          <w:hyperlink w:anchor="_Toc127278633" w:history="1">
+            <w:r>
+              <w:rPr>
+                <w:rStyle w:val="Hyperlink"/>
+                <w:noProof/>
+                <w:lang w:val="fr-FR"/>
+              </w:rPr>
+              <w:t>Créer les résultats</w:t>
+            </w:r>
+            <w:r>
+              <w:rPr>
+                <w:noProof/>
+                <w:webHidden/>
+              </w:rPr>
+              <w:tab/>
+            </w:r>
+            <w:r>
+              <w:rPr>
+                <w:noProof/>
+                <w:webHidden/>
+              </w:rPr>
+              <w:fldChar w:fldCharType="begin"/>
+            </w:r>
+            <w:r>
+              <w:rPr>
+                <w:noProof/>
+                <w:webHidden/>
+              </w:rPr>
+              <w:instrText xml:space="preserve"> PAGEREF _Toc127278633 \h </w:instrText>
+            </w:r>
+            <w:r>
+              <w:rPr>
+                <w:noProof/>
+                <w:webHidden/>
+              </w:rPr>
+            </w:r>
+            <w:r>
+              <w:rPr>
+                <w:noProof/>
+                <w:webHidden/>
+              </w:rPr>
+              <w:fldChar w:fldCharType="separate"/>
+            </w:r>
+            <w:r>
+              <w:rPr>
+                <w:noProof/>
+                <w:webHidden/>
+              </w:rPr>
+              <w:t>11</w:t>
             </w:r>
             <w:r>
               <w:rPr>
@@ -1164,15 +1308,14 @@
           <w:lang w:val="fr-FR"/>
         </w:rPr>
       </w:pPr>
-      <w:bookmarkStart w:id="0" w:name="_Toc127101759"/>
-      <w:r>
-        <w:rPr>
-          <w:lang w:val="fr-FR"/>
-        </w:rPr>
-        <w:lastRenderedPageBreak/>
+      <w:bookmarkStart w:id="1" w:name="_Toc127278624"/>
+      <w:r>
+        <w:rPr>
+          <w:lang w:val="fr-FR"/>
+        </w:rPr>
         <w:t>Présentation de l’application</w:t>
       </w:r>
-      <w:bookmarkEnd w:id="0"/>
+      <w:bookmarkEnd w:id="1"/>
     </w:p>
     <w:p>
       <w:pPr>
@@ -1289,6 +1432,14 @@
           <w:lang w:val="fr-FR"/>
         </w:rPr>
         <w:t>Toute les instances de l’application partage la même base de données. Il est donc possible d’accéder à un patient à partir de n’importe quel ordinateur.</w:t>
+      </w:r>
+      <w:r>
+        <w:rPr>
+          <w:sz w:val="24"/>
+          <w:szCs w:val="24"/>
+          <w:lang w:val="fr-FR"/>
+        </w:rPr>
+        <w:t xml:space="preserve"> Pour utiliser l’application simplement cliquer sur l’exécutable </w:t>
       </w:r>
     </w:p>
     <w:p>
@@ -1512,11 +1663,62 @@
     </w:p>
     <w:p>
       <w:pPr>
+        <w:pStyle w:val="Heading1"/>
+        <w:rPr>
+          <w:lang w:val="fr-FR"/>
+        </w:rPr>
+      </w:pPr>
+      <w:bookmarkStart w:id="2" w:name="_Toc127278625"/>
+      <w:r>
+        <w:rPr>
+          <w:lang w:val="fr-FR"/>
+        </w:rPr>
+        <w:t>Installation</w:t>
+      </w:r>
+      <w:bookmarkEnd w:id="2"/>
+    </w:p>
+    <w:p>
+      <w:pPr>
         <w:jc w:val="both"/>
         <w:rPr>
           <w:lang w:val="fr-FR"/>
         </w:rPr>
       </w:pPr>
+      <w:r>
+        <w:rPr>
+          <w:sz w:val="24"/>
+          <w:szCs w:val="24"/>
+          <w:lang w:val="fr-FR"/>
+        </w:rPr>
+        <w:t xml:space="preserve">Pour télécharger l’application, il faut </w:t>
+      </w:r>
+      <w:r>
+        <w:rPr>
+          <w:sz w:val="24"/>
+          <w:szCs w:val="24"/>
+          <w:lang w:val="fr-FR"/>
+        </w:rPr>
+        <w:t xml:space="preserve">extraire le dossier compressé qu’on vous a fournis (nommé : AnalyseSanguine_1.0.0.0_Test). </w:t>
+      </w:r>
+      <w:r>
+        <w:rPr>
+          <w:rFonts w:ascii="Roboto" w:hAnsi="Roboto"/>
+          <w:color w:val="333333"/>
+          <w:sz w:val="23"/>
+          <w:szCs w:val="23"/>
+          <w:shd w:val="clear" w:color="auto" w:fill="FFFFFF"/>
+          <w:lang w:val="fr-FR"/>
+        </w:rPr>
+        <w:t>À</w:t>
+      </w:r>
+      <w:r>
+        <w:rPr>
+          <w:sz w:val="24"/>
+          <w:szCs w:val="24"/>
+          <w:lang w:val="fr-FR"/>
+        </w:rPr>
+        <w:t xml:space="preserve"> l’intérieur vous allez trouver l’appxbundle, il suffit de l’ouvrir et de choisir l’option « Install », une fois terminé l’application sera sur votre ordinateur et sera accessible soit en ouvrant a nouveau l’appxbundle et en sélectionnant « Launch » ou en passant par le raccourci qui a été créé lors de l’installation (donc en recherchant AnalyseSanguine dans le menu Windows)</w:t>
+      </w:r>
     </w:p>
     <w:p>
       <w:pPr>
@@ -1533,86 +1735,222 @@
           <w:lang w:val="fr-FR"/>
         </w:rPr>
       </w:pPr>
-    </w:p>
-    <w:p>
-      <w:pPr>
-        <w:jc w:val="both"/>
-        <w:rPr>
-          <w:lang w:val="fr-FR"/>
-        </w:rPr>
-      </w:pPr>
-    </w:p>
-    <w:p>
-      <w:pPr>
-        <w:jc w:val="both"/>
-        <w:rPr>
-          <w:lang w:val="fr-FR"/>
-        </w:rPr>
-      </w:pPr>
-    </w:p>
-    <w:p>
-      <w:pPr>
-        <w:jc w:val="both"/>
-        <w:rPr>
-          <w:lang w:val="fr-FR"/>
-        </w:rPr>
-      </w:pPr>
-    </w:p>
-    <w:p>
-      <w:pPr>
-        <w:jc w:val="both"/>
-        <w:rPr>
-          <w:lang w:val="fr-FR"/>
-        </w:rPr>
-      </w:pPr>
-    </w:p>
-    <w:p>
-      <w:pPr>
-        <w:jc w:val="both"/>
-        <w:rPr>
-          <w:lang w:val="fr-FR"/>
-        </w:rPr>
-      </w:pPr>
-    </w:p>
-    <w:p>
-      <w:pPr>
-        <w:jc w:val="both"/>
-        <w:rPr>
-          <w:lang w:val="fr-FR"/>
-        </w:rPr>
-      </w:pPr>
-    </w:p>
-    <w:p>
-      <w:pPr>
-        <w:jc w:val="both"/>
-        <w:rPr>
-          <w:lang w:val="fr-FR"/>
-        </w:rPr>
-      </w:pPr>
-    </w:p>
-    <w:p>
-      <w:pPr>
-        <w:jc w:val="both"/>
-        <w:rPr>
-          <w:lang w:val="fr-FR"/>
-        </w:rPr>
-      </w:pPr>
-    </w:p>
-    <w:p>
-      <w:pPr>
-        <w:jc w:val="both"/>
-        <w:rPr>
-          <w:lang w:val="fr-FR"/>
-        </w:rPr>
-      </w:pPr>
-    </w:p>
-    <w:p>
-      <w:pPr>
-        <w:jc w:val="both"/>
-        <w:rPr>
-          <w:lang w:val="fr-FR"/>
-        </w:rPr>
-      </w:pPr>
+      <w:r>
+        <w:rPr>
+          <w:noProof/>
+          <w:lang w:val="fr-FR"/>
+        </w:rPr>
+        <w:lastRenderedPageBreak/>
+        <w:drawing>
+          <wp:inline distT="0" distB="0" distL="0" distR="0" wp14:anchorId="29FB857C" wp14:editId="095D93D9">
+            <wp:extent cx="5943600" cy="1635125"/>
+            <wp:effectExtent l="0" t="0" r="0" b="3175"/>
+            <wp:docPr id="3" name="Picture 3"/>
+            <wp:cNvGraphicFramePr>
+              <a:graphicFrameLocks xmlns:a="http://schemas.openxmlformats.org/drawingml/2006/main" noChangeAspect="1"/>
+            </wp:cNvGraphicFramePr>
+            <a:graphic xmlns:a="http://schemas.openxmlformats.org/drawingml/2006/main">
+              <a:graphicData uri="http://schemas.openxmlformats.org/drawingml/2006/picture">
+                <pic:pic xmlns:pic="http://schemas.openxmlformats.org/drawingml/2006/picture">
+                  <pic:nvPicPr>
+                    <pic:cNvPr id="3" name="Picture 3"/>
+                    <pic:cNvPicPr/>
+                  </pic:nvPicPr>
+                  <pic:blipFill>
+                    <a:blip r:embed="rId9">
+                      <a:extLst>
+                        <a:ext uri="{28A0092B-C50C-407E-A947-70E740481C1C}">
+                          <a14:useLocalDpi xmlns:a14="http://schemas.microsoft.com/office/drawing/2010/main" val="0"/>
+                        </a:ext>
+                      </a:extLst>
+                    </a:blip>
+                    <a:stretch>
+                      <a:fillRect/>
+                    </a:stretch>
+                  </pic:blipFill>
+                  <pic:spPr>
+                    <a:xfrm>
+                      <a:off x="0" y="0"/>
+                      <a:ext cx="5943600" cy="1635125"/>
+                    </a:xfrm>
+                    <a:prstGeom prst="rect">
+                      <a:avLst/>
+                    </a:prstGeom>
+                  </pic:spPr>
+                </pic:pic>
+              </a:graphicData>
+            </a:graphic>
+          </wp:inline>
+        </w:drawing>
+      </w:r>
+    </w:p>
+    <w:p>
+      <w:pPr>
+        <w:pStyle w:val="Subtitle"/>
+        <w:rPr>
+          <w:lang w:val="fr-FR"/>
+        </w:rPr>
+      </w:pPr>
+      <w:r>
+        <w:rPr>
+          <w:lang w:val="fr-FR"/>
+        </w:rPr>
+        <w:t>Le fichier appxbundle</w:t>
+      </w:r>
+    </w:p>
+    <w:p>
+      <w:pPr>
+        <w:rPr>
+          <w:lang w:val="fr-FR"/>
+        </w:rPr>
+      </w:pPr>
+    </w:p>
+    <w:p>
+      <w:pPr>
+        <w:jc w:val="center"/>
+        <w:rPr>
+          <w:lang w:val="fr-FR"/>
+        </w:rPr>
+      </w:pPr>
+      <w:r>
+        <w:rPr>
+          <w:noProof/>
+          <w:lang w:val="fr-FR"/>
+        </w:rPr>
+        <w:drawing>
+          <wp:inline distT="0" distB="0" distL="0" distR="0" wp14:anchorId="36FC95BF" wp14:editId="6D812900">
+            <wp:extent cx="4284759" cy="2602442"/>
+            <wp:effectExtent l="0" t="0" r="1905" b="7620"/>
+            <wp:docPr id="6" name="Picture 6" descr="Graphical user interface, text, application&#10;&#10;Description automatically generated"/>
+            <wp:cNvGraphicFramePr>
+              <a:graphicFrameLocks xmlns:a="http://schemas.openxmlformats.org/drawingml/2006/main" noChangeAspect="1"/>
+            </wp:cNvGraphicFramePr>
+            <a:graphic xmlns:a="http://schemas.openxmlformats.org/drawingml/2006/main">
+              <a:graphicData uri="http://schemas.openxmlformats.org/drawingml/2006/picture">
+                <pic:pic xmlns:pic="http://schemas.openxmlformats.org/drawingml/2006/picture">
+                  <pic:nvPicPr>
+                    <pic:cNvPr id="6" name="Picture 6" descr="Graphical user interface, text, application&#10;&#10;Description automatically generated"/>
+                    <pic:cNvPicPr/>
+                  </pic:nvPicPr>
+                  <pic:blipFill>
+                    <a:blip r:embed="rId10">
+                      <a:extLst>
+                        <a:ext uri="{28A0092B-C50C-407E-A947-70E740481C1C}">
+                          <a14:useLocalDpi xmlns:a14="http://schemas.microsoft.com/office/drawing/2010/main" val="0"/>
+                        </a:ext>
+                      </a:extLst>
+                    </a:blip>
+                    <a:stretch>
+                      <a:fillRect/>
+                    </a:stretch>
+                  </pic:blipFill>
+                  <pic:spPr>
+                    <a:xfrm>
+                      <a:off x="0" y="0"/>
+                      <a:ext cx="4287690" cy="2604222"/>
+                    </a:xfrm>
+                    <a:prstGeom prst="rect">
+                      <a:avLst/>
+                    </a:prstGeom>
+                  </pic:spPr>
+                </pic:pic>
+              </a:graphicData>
+            </a:graphic>
+          </wp:inline>
+        </w:drawing>
+      </w:r>
+    </w:p>
+    <w:p>
+      <w:pPr>
+        <w:pStyle w:val="Subtitle"/>
+        <w:ind w:left="720"/>
+        <w:rPr>
+          <w:lang w:val="fr-FR"/>
+        </w:rPr>
+      </w:pPr>
+      <w:r>
+        <w:rPr>
+          <w:lang w:val="fr-FR"/>
+        </w:rPr>
+        <w:t xml:space="preserve">         Appxbundle si l’application n’est pas encore installée</w:t>
+      </w:r>
+    </w:p>
+    <w:p>
+      <w:pPr>
+        <w:rPr>
+          <w:lang w:val="fr-FR"/>
+        </w:rPr>
+      </w:pPr>
+    </w:p>
+    <w:p>
+      <w:pPr>
+        <w:jc w:val="center"/>
+        <w:rPr>
+          <w:lang w:val="fr-FR"/>
+        </w:rPr>
+      </w:pPr>
+      <w:r>
+        <w:rPr>
+          <w:noProof/>
+          <w:lang w:val="fr-FR"/>
+        </w:rPr>
+        <w:drawing>
+          <wp:inline distT="0" distB="0" distL="0" distR="0" wp14:anchorId="041AAE03" wp14:editId="62111A9D">
+            <wp:extent cx="3860800" cy="2454248"/>
+            <wp:effectExtent l="0" t="0" r="6350" b="3810"/>
+            <wp:docPr id="4" name="Picture 4" descr="Graphical user interface, text, application&#10;&#10;Description automatically generated"/>
+            <wp:cNvGraphicFramePr>
+              <a:graphicFrameLocks xmlns:a="http://schemas.openxmlformats.org/drawingml/2006/main" noChangeAspect="1"/>
+            </wp:cNvGraphicFramePr>
+            <a:graphic xmlns:a="http://schemas.openxmlformats.org/drawingml/2006/main">
+              <a:graphicData uri="http://schemas.openxmlformats.org/drawingml/2006/picture">
+                <pic:pic xmlns:pic="http://schemas.openxmlformats.org/drawingml/2006/picture">
+                  <pic:nvPicPr>
+                    <pic:cNvPr id="4" name="Picture 4" descr="Graphical user interface, text, application&#10;&#10;Description automatically generated"/>
+                    <pic:cNvPicPr/>
+                  </pic:nvPicPr>
+                  <pic:blipFill>
+                    <a:blip r:embed="rId11">
+                      <a:extLst>
+                        <a:ext uri="{28A0092B-C50C-407E-A947-70E740481C1C}">
+                          <a14:useLocalDpi xmlns:a14="http://schemas.microsoft.com/office/drawing/2010/main" val="0"/>
+                        </a:ext>
+                      </a:extLst>
+                    </a:blip>
+                    <a:stretch>
+                      <a:fillRect/>
+                    </a:stretch>
+                  </pic:blipFill>
+                  <pic:spPr>
+                    <a:xfrm>
+                      <a:off x="0" y="0"/>
+                      <a:ext cx="3865936" cy="2457513"/>
+                    </a:xfrm>
+                    <a:prstGeom prst="rect">
+                      <a:avLst/>
+                    </a:prstGeom>
+                  </pic:spPr>
+                </pic:pic>
+              </a:graphicData>
+            </a:graphic>
+          </wp:inline>
+        </w:drawing>
+      </w:r>
+    </w:p>
+    <w:p>
+      <w:pPr>
+        <w:pStyle w:val="Subtitle"/>
+        <w:ind w:left="1440"/>
+        <w:rPr>
+          <w:lang w:val="fr-FR"/>
+        </w:rPr>
+      </w:pPr>
+      <w:r>
+        <w:rPr>
+          <w:lang w:val="fr-FR"/>
+        </w:rPr>
+        <w:t xml:space="preserve">   Appxbundle si l’application est installée</w:t>
+      </w:r>
     </w:p>
     <w:p>
       <w:pPr>
@@ -1621,7 +1959,7 @@
           <w:lang w:val="fr-FR"/>
         </w:rPr>
       </w:pPr>
-      <w:bookmarkStart w:id="1" w:name="_Toc127101760"/>
+      <w:bookmarkStart w:id="3" w:name="_Toc127278626"/>
       <w:r>
         <w:rPr>
           <w:lang w:val="fr-FR"/>
@@ -1629,7 +1967,7 @@
         <w:lastRenderedPageBreak/>
         <w:t>Modules</w:t>
       </w:r>
-      <w:bookmarkEnd w:id="1"/>
+      <w:bookmarkEnd w:id="3"/>
     </w:p>
     <w:p>
       <w:pPr>
@@ -1639,14 +1977,14 @@
           <w:lang w:val="fr-FR"/>
         </w:rPr>
       </w:pPr>
-      <w:bookmarkStart w:id="2" w:name="_Toc127101761"/>
+      <w:bookmarkStart w:id="4" w:name="_Toc127278627"/>
       <w:r>
         <w:rPr>
           <w:lang w:val="fr-FR"/>
         </w:rPr>
         <w:t>Liste des dossiers</w:t>
       </w:r>
-      <w:bookmarkEnd w:id="2"/>
+      <w:bookmarkEnd w:id="4"/>
     </w:p>
     <w:p>
       <w:pPr>
@@ -1676,7 +2014,7 @@
                     <pic:cNvPicPr/>
                   </pic:nvPicPr>
                   <pic:blipFill>
-                    <a:blip r:embed="rId9">
+                    <a:blip r:embed="rId12">
                       <a:extLst>
                         <a:ext uri="{28A0092B-C50C-407E-A947-70E740481C1C}">
                           <a14:useLocalDpi xmlns:a14="http://schemas.microsoft.com/office/drawing/2010/main" val="0"/>
@@ -1763,25 +2101,7 @@
           <w:szCs w:val="24"/>
           <w:lang w:val="fr-FR"/>
         </w:rPr>
-        <w:t xml:space="preserve">il est requis de cliquer sur le dossier en question. Pour faciliter la navigation, il est mis </w:t>
-      </w:r>
-      <w:proofErr w:type="gramStart"/>
-      <w:r>
-        <w:rPr>
-          <w:sz w:val="24"/>
-          <w:szCs w:val="24"/>
-          <w:lang w:val="fr-FR"/>
-        </w:rPr>
-        <w:t>a</w:t>
-      </w:r>
-      <w:proofErr w:type="gramEnd"/>
-      <w:r>
-        <w:rPr>
-          <w:sz w:val="24"/>
-          <w:szCs w:val="24"/>
-          <w:lang w:val="fr-FR"/>
-        </w:rPr>
-        <w:t xml:space="preserve"> votre disposition une barre de recherche, avec celle-ci il est possible de filtrer les dossier par leur nom et par leur numéro de dossier.</w:t>
+        <w:t>il est requis de cliquer sur le dossier en question. Pour faciliter la navigation, il est mis a votre disposition une barre de recherche, avec celle-ci il est possible de filtrer les dossier par leur nom et par leur numéro de dossier.</w:t>
       </w:r>
     </w:p>
     <w:p>
@@ -1822,7 +2142,7 @@
                     <pic:cNvPicPr/>
                   </pic:nvPicPr>
                   <pic:blipFill>
-                    <a:blip r:embed="rId10">
+                    <a:blip r:embed="rId13">
                       <a:extLst>
                         <a:ext uri="{28A0092B-C50C-407E-A947-70E740481C1C}">
                           <a14:useLocalDpi xmlns:a14="http://schemas.microsoft.com/office/drawing/2010/main" val="0"/>
@@ -1899,7 +2219,7 @@
                     <pic:cNvPicPr/>
                   </pic:nvPicPr>
                   <pic:blipFill>
-                    <a:blip r:embed="rId11">
+                    <a:blip r:embed="rId14">
                       <a:extLst>
                         <a:ext uri="{28A0092B-C50C-407E-A947-70E740481C1C}">
                           <a14:useLocalDpi xmlns:a14="http://schemas.microsoft.com/office/drawing/2010/main" val="0"/>
@@ -1964,14 +2284,14 @@
           <w:lang w:val="fr-FR"/>
         </w:rPr>
       </w:pPr>
-      <w:bookmarkStart w:id="3" w:name="_Toc127101762"/>
+      <w:bookmarkStart w:id="5" w:name="_Toc127278628"/>
       <w:r>
         <w:rPr>
           <w:lang w:val="fr-FR"/>
         </w:rPr>
         <w:t>Création de dossier</w:t>
       </w:r>
-      <w:bookmarkEnd w:id="3"/>
+      <w:bookmarkEnd w:id="5"/>
     </w:p>
     <w:p>
       <w:pPr>
@@ -2037,7 +2357,7 @@
                     <pic:cNvPicPr/>
                   </pic:nvPicPr>
                   <pic:blipFill>
-                    <a:blip r:embed="rId12" cstate="print">
+                    <a:blip r:embed="rId15" cstate="print">
                       <a:extLst>
                         <a:ext uri="{28A0092B-C50C-407E-A947-70E740481C1C}">
                           <a14:useLocalDpi xmlns:a14="http://schemas.microsoft.com/office/drawing/2010/main" val="0"/>
@@ -2265,14 +2585,14 @@
         </w:rPr>
         <w:tab/>
       </w:r>
-      <w:bookmarkStart w:id="4" w:name="_Toc127101763"/>
+      <w:bookmarkStart w:id="6" w:name="_Toc127278629"/>
       <w:r>
         <w:rPr>
           <w:lang w:val="fr-FR"/>
         </w:rPr>
         <w:t>Visualiser un dossier</w:t>
       </w:r>
-      <w:bookmarkEnd w:id="4"/>
+      <w:bookmarkEnd w:id="6"/>
     </w:p>
     <w:p>
       <w:pPr>
@@ -2337,7 +2657,7 @@
                     <pic:cNvPicPr/>
                   </pic:nvPicPr>
                   <pic:blipFill>
-                    <a:blip r:embed="rId13">
+                    <a:blip r:embed="rId16">
                       <a:extLst>
                         <a:ext uri="{28A0092B-C50C-407E-A947-70E740481C1C}">
                           <a14:useLocalDpi xmlns:a14="http://schemas.microsoft.com/office/drawing/2010/main" val="0"/>
@@ -2407,14 +2727,14 @@
         </w:rPr>
         <w:tab/>
       </w:r>
-      <w:bookmarkStart w:id="5" w:name="_Toc127101764"/>
+      <w:bookmarkStart w:id="7" w:name="_Toc127278630"/>
       <w:r>
         <w:rPr>
           <w:lang w:val="fr-FR"/>
         </w:rPr>
         <w:t>Modifier un dossier</w:t>
       </w:r>
-      <w:bookmarkEnd w:id="5"/>
+      <w:bookmarkEnd w:id="7"/>
     </w:p>
     <w:p>
       <w:pPr>
@@ -2458,7 +2778,7 @@
                     <pic:cNvPicPr/>
                   </pic:nvPicPr>
                   <pic:blipFill>
-                    <a:blip r:embed="rId14">
+                    <a:blip r:embed="rId17">
                       <a:extLst>
                         <a:ext uri="{28A0092B-C50C-407E-A947-70E740481C1C}">
                           <a14:useLocalDpi xmlns:a14="http://schemas.microsoft.com/office/drawing/2010/main" val="0"/>
@@ -2563,7 +2883,7 @@
                     <pic:cNvPicPr/>
                   </pic:nvPicPr>
                   <pic:blipFill>
-                    <a:blip r:embed="rId15" cstate="print">
+                    <a:blip r:embed="rId18" cstate="print">
                       <a:extLst>
                         <a:ext uri="{28A0092B-C50C-407E-A947-70E740481C1C}">
                           <a14:useLocalDpi xmlns:a14="http://schemas.microsoft.com/office/drawing/2010/main" val="0"/>
@@ -2618,14 +2938,14 @@
         </w:rPr>
         <w:tab/>
       </w:r>
-      <w:bookmarkStart w:id="6" w:name="_Toc127101765"/>
+      <w:bookmarkStart w:id="8" w:name="_Toc127278631"/>
       <w:r>
         <w:rPr>
           <w:lang w:val="fr-FR"/>
         </w:rPr>
         <w:t>Créer une requête</w:t>
       </w:r>
-      <w:bookmarkEnd w:id="6"/>
+      <w:bookmarkEnd w:id="8"/>
     </w:p>
     <w:p>
       <w:pPr>
@@ -2671,7 +2991,7 @@
                     <pic:cNvPicPr/>
                   </pic:nvPicPr>
                   <pic:blipFill>
-                    <a:blip r:embed="rId16">
+                    <a:blip r:embed="rId19">
                       <a:extLst>
                         <a:ext uri="{28A0092B-C50C-407E-A947-70E740481C1C}">
                           <a14:useLocalDpi xmlns:a14="http://schemas.microsoft.com/office/drawing/2010/main" val="0"/>
@@ -2785,7 +3105,7 @@
                     <pic:cNvPicPr/>
                   </pic:nvPicPr>
                   <pic:blipFill>
-                    <a:blip r:embed="rId17" cstate="print">
+                    <a:blip r:embed="rId20" cstate="print">
                       <a:extLst>
                         <a:ext uri="{28A0092B-C50C-407E-A947-70E740481C1C}">
                           <a14:useLocalDpi xmlns:a14="http://schemas.microsoft.com/office/drawing/2010/main" val="0"/>
@@ -2872,14 +3192,14 @@
         </w:rPr>
         <w:tab/>
       </w:r>
-      <w:bookmarkStart w:id="7" w:name="_Toc127101766"/>
+      <w:bookmarkStart w:id="9" w:name="_Toc127278632"/>
       <w:r>
         <w:rPr>
           <w:lang w:val="fr-FR"/>
         </w:rPr>
         <w:t>Visualiser une requête</w:t>
       </w:r>
-      <w:bookmarkEnd w:id="7"/>
+      <w:bookmarkEnd w:id="9"/>
     </w:p>
     <w:p>
       <w:pPr>
@@ -2924,7 +3244,7 @@
                     <pic:cNvPicPr/>
                   </pic:nvPicPr>
                   <pic:blipFill>
-                    <a:blip r:embed="rId18" cstate="print">
+                    <a:blip r:embed="rId21" cstate="print">
                       <a:extLst>
                         <a:ext uri="{28A0092B-C50C-407E-A947-70E740481C1C}">
                           <a14:useLocalDpi xmlns:a14="http://schemas.microsoft.com/office/drawing/2010/main" val="0"/>
@@ -3008,8 +3328,100 @@
         <w:t xml:space="preserve"> partir de ce module.</w:t>
       </w:r>
     </w:p>
+    <w:p>
+      <w:pPr>
+        <w:ind w:left="720"/>
+        <w:jc w:val="both"/>
+        <w:rPr>
+          <w:lang w:val="fr-FR"/>
+        </w:rPr>
+      </w:pPr>
+    </w:p>
+    <w:p>
+      <w:pPr>
+        <w:ind w:left="720"/>
+        <w:jc w:val="both"/>
+        <w:rPr>
+          <w:lang w:val="fr-FR"/>
+        </w:rPr>
+      </w:pPr>
+    </w:p>
+    <w:p>
+      <w:pPr>
+        <w:ind w:left="720"/>
+        <w:jc w:val="center"/>
+        <w:rPr>
+          <w:lang w:val="fr-FR"/>
+        </w:rPr>
+      </w:pPr>
+      <w:r>
+        <w:rPr>
+          <w:lang w:val="fr-FR"/>
+        </w:rPr>
+        <w:t>[</w:t>
+      </w:r>
+      <w:r>
+        <w:rPr>
+          <w:lang w:val="fr-FR"/>
+        </w:rPr>
+        <w:t>….</w:t>
+      </w:r>
+      <w:r>
+        <w:rPr>
+          <w:lang w:val="fr-FR"/>
+        </w:rPr>
+        <w:t>TODO</w:t>
+      </w:r>
+      <w:r>
+        <w:rPr>
+          <w:lang w:val="fr-FR"/>
+        </w:rPr>
+        <w:t>….</w:t>
+      </w:r>
+      <w:r>
+        <w:rPr>
+          <w:lang w:val="fr-FR"/>
+        </w:rPr>
+        <w:t>]</w:t>
+      </w:r>
+    </w:p>
+    <w:p>
+      <w:pPr>
+        <w:pStyle w:val="Heading2"/>
+        <w:rPr>
+          <w:lang w:val="fr-FR"/>
+        </w:rPr>
+      </w:pPr>
+      <w:r>
+        <w:rPr>
+          <w:lang w:val="fr-FR"/>
+        </w:rPr>
+        <w:tab/>
+      </w:r>
+      <w:bookmarkStart w:id="10" w:name="_Toc127278633"/>
+      <w:r>
+        <w:rPr>
+          <w:lang w:val="fr-FR"/>
+        </w:rPr>
+        <w:t>Créer les résultats</w:t>
+      </w:r>
+      <w:bookmarkEnd w:id="10"/>
+    </w:p>
+    <w:p>
+      <w:pPr>
+        <w:rPr>
+          <w:lang w:val="fr-FR"/>
+        </w:rPr>
+      </w:pPr>
+      <w:r>
+        <w:rPr>
+          <w:lang w:val="fr-FR"/>
+        </w:rPr>
+        <w:tab/>
+      </w:r>
+    </w:p>
     <w:sectPr>
-      <w:footerReference w:type="default" r:id="rId19"/>
+      <w:footerReference w:type="default" r:id="rId22"/>
       <w:pgSz w:w="12240" w:h="15840"/>
       <w:pgMar w:top="1440" w:right="1440" w:bottom="1440" w:left="1440" w:header="708" w:footer="708" w:gutter="0"/>
       <w:cols w:space="708"/>
@@ -3764,6 +4176,18 @@
       <w:ind w:left="220"/>
     </w:pPr>
   </w:style>
+  <w:style w:type="character" w:styleId="UnresolvedMention">
+    <w:name w:val="Unresolved Mention"/>
+    <w:basedOn w:val="DefaultParagraphFont"/>
+    <w:uiPriority w:val="99"/>
+    <w:semiHidden/>
+    <w:unhideWhenUsed/>
+    <w:rsid w:val="00D11EFB"/>
+    <w:rPr>
+      <w:color w:val="605E5C"/>
+      <w:shd w:val="clear" w:color="auto" w:fill="E1DFDD"/>
+    </w:rPr>
+  </w:style>
 </w:styles>
 </file>
 

</xml_diff>

<commit_message>
Nettoyage de la documentation utilisateur
</commit_message>
<xml_diff>
--- a/Docs/Analyse_Sanguine/DocumentationUser.docx
+++ b/Docs/Analyse_Sanguine/DocumentationUser.docx
@@ -366,7 +366,7 @@
             <w:rPr>
               <w:rFonts w:asciiTheme="minorHAnsi" w:eastAsiaTheme="minorEastAsia" w:hAnsiTheme="minorHAnsi" w:cstheme="minorBidi"/>
               <w:noProof/>
-              <w:lang w:val="en-CA"/>
+              <w:lang w:val="en-CA" w:eastAsia="ko-KR"/>
             </w:rPr>
           </w:pPr>
           <w:r>
@@ -387,7 +387,7 @@
             </w:rPr>
             <w:fldChar w:fldCharType="separate"/>
           </w:r>
-          <w:hyperlink w:anchor="_Toc127278624" w:history="1">
+          <w:hyperlink w:anchor="_Toc127887532" w:history="1">
             <w:r>
               <w:rPr>
                 <w:rStyle w:val="Hyperlink"/>
@@ -415,7 +415,7 @@
                 <w:noProof/>
                 <w:webHidden/>
               </w:rPr>
-              <w:instrText xml:space="preserve"> PAGEREF _Toc127278624 \h </w:instrText>
+              <w:instrText xml:space="preserve"> PAGEREF _Toc127887532 \h </w:instrText>
             </w:r>
             <w:r>
               <w:rPr>
@@ -455,10 +455,10 @@
             <w:rPr>
               <w:rFonts w:asciiTheme="minorHAnsi" w:eastAsiaTheme="minorEastAsia" w:hAnsiTheme="minorHAnsi" w:cstheme="minorBidi"/>
               <w:noProof/>
-              <w:lang w:val="en-CA"/>
+              <w:lang w:val="en-CA" w:eastAsia="ko-KR"/>
             </w:rPr>
           </w:pPr>
-          <w:hyperlink w:anchor="_Toc127278625" w:history="1">
+          <w:hyperlink w:anchor="_Toc127887533" w:history="1">
             <w:r>
               <w:rPr>
                 <w:rStyle w:val="Hyperlink"/>
@@ -486,7 +486,7 @@
                 <w:noProof/>
                 <w:webHidden/>
               </w:rPr>
-              <w:instrText xml:space="preserve"> PAGEREF _Toc127278625 \h </w:instrText>
+              <w:instrText xml:space="preserve"> PAGEREF _Toc127887533 \h </w:instrText>
             </w:r>
             <w:r>
               <w:rPr>
@@ -526,10 +526,10 @@
             <w:rPr>
               <w:rFonts w:asciiTheme="minorHAnsi" w:eastAsiaTheme="minorEastAsia" w:hAnsiTheme="minorHAnsi" w:cstheme="minorBidi"/>
               <w:noProof/>
-              <w:lang w:val="en-CA"/>
+              <w:lang w:val="en-CA" w:eastAsia="ko-KR"/>
             </w:rPr>
           </w:pPr>
-          <w:hyperlink w:anchor="_Toc127278626" w:history="1">
+          <w:hyperlink w:anchor="_Toc127887534" w:history="1">
             <w:r>
               <w:rPr>
                 <w:rStyle w:val="Hyperlink"/>
@@ -557,7 +557,7 @@
                 <w:noProof/>
                 <w:webHidden/>
               </w:rPr>
-              <w:instrText xml:space="preserve"> PAGEREF _Toc127278626 \h </w:instrText>
+              <w:instrText xml:space="preserve"> PAGEREF _Toc127887534 \h </w:instrText>
             </w:r>
             <w:r>
               <w:rPr>
@@ -597,10 +597,10 @@
             <w:rPr>
               <w:rFonts w:asciiTheme="minorHAnsi" w:eastAsiaTheme="minorEastAsia" w:hAnsiTheme="minorHAnsi" w:cstheme="minorBidi"/>
               <w:noProof/>
-              <w:lang w:val="en-CA"/>
+              <w:lang w:val="en-CA" w:eastAsia="ko-KR"/>
             </w:rPr>
           </w:pPr>
-          <w:hyperlink w:anchor="_Toc127278627" w:history="1">
+          <w:hyperlink w:anchor="_Toc127887535" w:history="1">
             <w:r>
               <w:rPr>
                 <w:rStyle w:val="Hyperlink"/>
@@ -628,7 +628,7 @@
                 <w:noProof/>
                 <w:webHidden/>
               </w:rPr>
-              <w:instrText xml:space="preserve"> PAGEREF _Toc127278627 \h </w:instrText>
+              <w:instrText xml:space="preserve"> PAGEREF _Toc127887535 \h </w:instrText>
             </w:r>
             <w:r>
               <w:rPr>
@@ -668,10 +668,10 @@
             <w:rPr>
               <w:rFonts w:asciiTheme="minorHAnsi" w:eastAsiaTheme="minorEastAsia" w:hAnsiTheme="minorHAnsi" w:cstheme="minorBidi"/>
               <w:noProof/>
-              <w:lang w:val="en-CA"/>
+              <w:lang w:val="en-CA" w:eastAsia="ko-KR"/>
             </w:rPr>
           </w:pPr>
-          <w:hyperlink w:anchor="_Toc127278628" w:history="1">
+          <w:hyperlink w:anchor="_Toc127887536" w:history="1">
             <w:r>
               <w:rPr>
                 <w:rStyle w:val="Hyperlink"/>
@@ -699,7 +699,7 @@
                 <w:noProof/>
                 <w:webHidden/>
               </w:rPr>
-              <w:instrText xml:space="preserve"> PAGEREF _Toc127278628 \h </w:instrText>
+              <w:instrText xml:space="preserve"> PAGEREF _Toc127887536 \h </w:instrText>
             </w:r>
             <w:r>
               <w:rPr>
@@ -739,10 +739,10 @@
             <w:rPr>
               <w:rFonts w:asciiTheme="minorHAnsi" w:eastAsiaTheme="minorEastAsia" w:hAnsiTheme="minorHAnsi" w:cstheme="minorBidi"/>
               <w:noProof/>
-              <w:lang w:val="en-CA"/>
+              <w:lang w:val="en-CA" w:eastAsia="ko-KR"/>
             </w:rPr>
           </w:pPr>
-          <w:hyperlink w:anchor="_Toc127278629" w:history="1">
+          <w:hyperlink w:anchor="_Toc127887537" w:history="1">
             <w:r>
               <w:rPr>
                 <w:rStyle w:val="Hyperlink"/>
@@ -770,7 +770,7 @@
                 <w:noProof/>
                 <w:webHidden/>
               </w:rPr>
-              <w:instrText xml:space="preserve"> PAGEREF _Toc127278629 \h </w:instrText>
+              <w:instrText xml:space="preserve"> PAGEREF _Toc127887537 \h </w:instrText>
             </w:r>
             <w:r>
               <w:rPr>
@@ -810,10 +810,10 @@
             <w:rPr>
               <w:rFonts w:asciiTheme="minorHAnsi" w:eastAsiaTheme="minorEastAsia" w:hAnsiTheme="minorHAnsi" w:cstheme="minorBidi"/>
               <w:noProof/>
-              <w:lang w:val="en-CA"/>
+              <w:lang w:val="en-CA" w:eastAsia="ko-KR"/>
             </w:rPr>
           </w:pPr>
-          <w:hyperlink w:anchor="_Toc127278630" w:history="1">
+          <w:hyperlink w:anchor="_Toc127887538" w:history="1">
             <w:r>
               <w:rPr>
                 <w:rStyle w:val="Hyperlink"/>
@@ -841,7 +841,7 @@
                 <w:noProof/>
                 <w:webHidden/>
               </w:rPr>
-              <w:instrText xml:space="preserve"> PAGEREF _Toc127278630 \h </w:instrText>
+              <w:instrText xml:space="preserve"> PAGEREF _Toc127887538 \h </w:instrText>
             </w:r>
             <w:r>
               <w:rPr>
@@ -881,10 +881,10 @@
             <w:rPr>
               <w:rFonts w:asciiTheme="minorHAnsi" w:eastAsiaTheme="minorEastAsia" w:hAnsiTheme="minorHAnsi" w:cstheme="minorBidi"/>
               <w:noProof/>
-              <w:lang w:val="en-CA"/>
+              <w:lang w:val="en-CA" w:eastAsia="ko-KR"/>
             </w:rPr>
           </w:pPr>
-          <w:hyperlink w:anchor="_Toc127278631" w:history="1">
+          <w:hyperlink w:anchor="_Toc127887539" w:history="1">
             <w:r>
               <w:rPr>
                 <w:rStyle w:val="Hyperlink"/>
@@ -912,7 +912,7 @@
                 <w:noProof/>
                 <w:webHidden/>
               </w:rPr>
-              <w:instrText xml:space="preserve"> PAGEREF _Toc127278631 \h </w:instrText>
+              <w:instrText xml:space="preserve"> PAGEREF _Toc127887539 \h </w:instrText>
             </w:r>
             <w:r>
               <w:rPr>
@@ -952,10 +952,10 @@
             <w:rPr>
               <w:rFonts w:asciiTheme="minorHAnsi" w:eastAsiaTheme="minorEastAsia" w:hAnsiTheme="minorHAnsi" w:cstheme="minorBidi"/>
               <w:noProof/>
-              <w:lang w:val="en-CA"/>
+              <w:lang w:val="en-CA" w:eastAsia="ko-KR"/>
             </w:rPr>
           </w:pPr>
-          <w:hyperlink w:anchor="_Toc127278632" w:history="1">
+          <w:hyperlink w:anchor="_Toc127887540" w:history="1">
             <w:r>
               <w:rPr>
                 <w:rStyle w:val="Hyperlink"/>
@@ -983,7 +983,7 @@
                 <w:noProof/>
                 <w:webHidden/>
               </w:rPr>
-              <w:instrText xml:space="preserve"> PAGEREF _Toc127278632 \h </w:instrText>
+              <w:instrText xml:space="preserve"> PAGEREF _Toc127887540 \h </w:instrText>
             </w:r>
             <w:r>
               <w:rPr>
@@ -1003,7 +1003,7 @@
                 <w:noProof/>
                 <w:webHidden/>
               </w:rPr>
-              <w:t>10</w:t>
+              <w:t>11</w:t>
             </w:r>
             <w:r>
               <w:rPr>
@@ -1023,10 +1023,10 @@
             <w:rPr>
               <w:rFonts w:asciiTheme="minorHAnsi" w:eastAsiaTheme="minorEastAsia" w:hAnsiTheme="minorHAnsi" w:cstheme="minorBidi"/>
               <w:noProof/>
-              <w:lang w:val="en-CA"/>
+              <w:lang w:val="en-CA" w:eastAsia="ko-KR"/>
             </w:rPr>
           </w:pPr>
-          <w:hyperlink w:anchor="_Toc127278633" w:history="1">
+          <w:hyperlink w:anchor="_Toc127887541" w:history="1">
             <w:r>
               <w:rPr>
                 <w:rStyle w:val="Hyperlink"/>
@@ -1054,7 +1054,7 @@
                 <w:noProof/>
                 <w:webHidden/>
               </w:rPr>
-              <w:instrText xml:space="preserve"> PAGEREF _Toc127278633 \h </w:instrText>
+              <w:instrText xml:space="preserve"> PAGEREF _Toc127887541 \h </w:instrText>
             </w:r>
             <w:r>
               <w:rPr>
@@ -1308,7 +1308,7 @@
           <w:lang w:val="fr-FR"/>
         </w:rPr>
       </w:pPr>
-      <w:bookmarkStart w:id="1" w:name="_Toc127278624"/>
+      <w:bookmarkStart w:id="1" w:name="_Toc127887532"/>
       <w:r>
         <w:rPr>
           <w:lang w:val="fr-FR"/>
@@ -1563,31 +1563,63 @@
           <w:szCs w:val="24"/>
           <w:lang w:val="fr-FR"/>
         </w:rPr>
-        <w:t xml:space="preserve"> des patients, de les modifier, pour chaque dossier de patients il est possible de créer des requêtes d’analyse, de visualiser leurs détails et d</w:t>
-      </w:r>
-      <w:r>
-        <w:rPr>
-          <w:sz w:val="24"/>
-          <w:szCs w:val="24"/>
-          <w:lang w:val="fr-FR"/>
-        </w:rPr>
-        <w:t xml:space="preserve">’assigner un résultat </w:t>
-      </w:r>
-      <w:r>
-        <w:rPr>
-          <w:sz w:val="24"/>
-          <w:szCs w:val="24"/>
-          <w:lang w:val="fr-FR"/>
-        </w:rPr>
-        <w:t>à</w:t>
-      </w:r>
-      <w:r>
-        <w:rPr>
-          <w:sz w:val="24"/>
-          <w:szCs w:val="24"/>
-          <w:lang w:val="fr-FR"/>
-        </w:rPr>
-        <w:t xml:space="preserve"> la requête.</w:t>
+        <w:t xml:space="preserve"> des patients, de les modifier, il est possible de créer des requêtes d’analyse, de visualiser leurs détails et d</w:t>
+      </w:r>
+      <w:r>
+        <w:rPr>
+          <w:sz w:val="24"/>
+          <w:szCs w:val="24"/>
+          <w:lang w:val="fr-FR"/>
+        </w:rPr>
+        <w:t>e leur</w:t>
+      </w:r>
+      <w:r>
+        <w:rPr>
+          <w:sz w:val="24"/>
+          <w:szCs w:val="24"/>
+          <w:lang w:val="fr-FR"/>
+        </w:rPr>
+        <w:t>s</w:t>
+      </w:r>
+      <w:r>
+        <w:rPr>
+          <w:sz w:val="24"/>
+          <w:szCs w:val="24"/>
+          <w:lang w:val="fr-FR"/>
+        </w:rPr>
+        <w:t xml:space="preserve"> </w:t>
+      </w:r>
+      <w:r>
+        <w:rPr>
+          <w:sz w:val="24"/>
+          <w:szCs w:val="24"/>
+          <w:lang w:val="fr-FR"/>
+        </w:rPr>
+        <w:t xml:space="preserve">assigner </w:t>
+      </w:r>
+      <w:r>
+        <w:rPr>
+          <w:sz w:val="24"/>
+          <w:szCs w:val="24"/>
+          <w:lang w:val="fr-FR"/>
+        </w:rPr>
+        <w:t>des</w:t>
+      </w:r>
+      <w:r>
+        <w:rPr>
+          <w:sz w:val="24"/>
+          <w:szCs w:val="24"/>
+          <w:lang w:val="fr-FR"/>
+        </w:rPr>
+        <w:t xml:space="preserve"> résultat</w:t>
+      </w:r>
+      <w:r>
+        <w:rPr>
+          <w:sz w:val="24"/>
+          <w:szCs w:val="24"/>
+          <w:lang w:val="fr-FR"/>
+        </w:rPr>
+        <w:t>s</w:t>
       </w:r>
     </w:p>
     <w:p>
@@ -1714,7 +1746,7 @@
           <w:szCs w:val="24"/>
           <w:lang w:val="fr-FR"/>
         </w:rPr>
-        <w:t>carrés</w:t>
+        <w:t>rectangles</w:t>
       </w:r>
       <w:r>
         <w:rPr>
@@ -1862,7 +1894,7 @@
           <w:lang w:val="fr-FR"/>
         </w:rPr>
       </w:pPr>
-      <w:bookmarkStart w:id="2" w:name="_Toc127278625"/>
+      <w:bookmarkStart w:id="2" w:name="_Toc127887533"/>
       <w:r>
         <w:rPr>
           <w:lang w:val="fr-FR"/>
@@ -1892,7 +1924,23 @@
           <w:szCs w:val="24"/>
           <w:lang w:val="fr-FR"/>
         </w:rPr>
-        <w:t xml:space="preserve">extraire le dossier compressé qu’on vous a fourni (nommé : AnalyseSanguine_1.0.0.0_Test). </w:t>
+        <w:t>extraire le dossier compressé qu’on vous a fourni</w:t>
+      </w:r>
+      <w:r>
+        <w:rPr>
+          <w:sz w:val="24"/>
+          <w:szCs w:val="24"/>
+          <w:lang w:val="fr-FR"/>
+        </w:rPr>
+        <w:t>.</w:t>
+      </w:r>
+      <w:r>
+        <w:rPr>
+          <w:sz w:val="24"/>
+          <w:szCs w:val="24"/>
+          <w:lang w:val="fr-FR"/>
+        </w:rPr>
+        <w:t xml:space="preserve"> </w:t>
       </w:r>
       <w:r>
         <w:rPr>
@@ -1979,41 +2027,7 @@
           <w:szCs w:val="24"/>
           <w:lang w:val="fr-FR"/>
         </w:rPr>
-        <w:t xml:space="preserve"> et en sélectionnant « Launch » ou en passant par le raccourci qui a été créé lors de l’installation (donc en recherchant </w:t>
-      </w:r>
-      <w:proofErr w:type="spellStart"/>
-      <w:r>
-        <w:rPr>
-          <w:sz w:val="24"/>
-          <w:szCs w:val="24"/>
-          <w:lang w:val="fr-FR"/>
-        </w:rPr>
-        <w:t>Analyse</w:t>
-      </w:r>
-      <w:r>
-        <w:rPr>
-          <w:sz w:val="24"/>
-          <w:szCs w:val="24"/>
-          <w:lang w:val="fr-FR"/>
-        </w:rPr>
-        <w:t>Biomédicale</w:t>
-      </w:r>
-      <w:proofErr w:type="spellEnd"/>
-      <w:r>
-        <w:rPr>
-          <w:sz w:val="24"/>
-          <w:szCs w:val="24"/>
-          <w:lang w:val="fr-FR"/>
-        </w:rPr>
-        <w:t xml:space="preserve"> dans le menu Windows)</w:t>
-      </w:r>
-      <w:r>
-        <w:rPr>
-          <w:sz w:val="24"/>
-          <w:szCs w:val="24"/>
-          <w:lang w:val="fr-FR"/>
-        </w:rPr>
-        <w:t>.</w:t>
+        <w:t xml:space="preserve"> et en sélectionnant « Launch » ou en passant par le raccourci qui a été créé lors de l’installation</w:t>
       </w:r>
     </w:p>
     <w:p>
@@ -2291,7 +2305,7 @@
           <w:lang w:val="fr-FR"/>
         </w:rPr>
       </w:pPr>
-      <w:bookmarkStart w:id="3" w:name="_Toc127278626"/>
+      <w:bookmarkStart w:id="3" w:name="_Toc127887534"/>
       <w:r>
         <w:rPr>
           <w:lang w:val="fr-FR"/>
@@ -2309,7 +2323,7 @@
           <w:lang w:val="fr-FR"/>
         </w:rPr>
       </w:pPr>
-      <w:bookmarkStart w:id="4" w:name="_Toc127278627"/>
+      <w:bookmarkStart w:id="4" w:name="_Toc127887535"/>
       <w:r>
         <w:rPr>
           <w:lang w:val="fr-FR"/>
@@ -2465,7 +2479,27 @@
           <w:szCs w:val="24"/>
           <w:lang w:val="fr-FR"/>
         </w:rPr>
-        <w:t xml:space="preserve">il est requis de cliquer sur le dossier en question. Pour faciliter la navigation, il est mis </w:t>
+        <w:t xml:space="preserve">il est </w:t>
+      </w:r>
+      <w:proofErr w:type="spellStart"/>
+      <w:proofErr w:type="gramStart"/>
+      <w:r>
+        <w:rPr>
+          <w:sz w:val="24"/>
+          <w:szCs w:val="24"/>
+          <w:lang w:val="fr-FR"/>
+        </w:rPr>
+        <w:t>suffit</w:t>
+      </w:r>
+      <w:proofErr w:type="spellEnd"/>
+      <w:proofErr w:type="gramEnd"/>
+      <w:r>
+        <w:rPr>
+          <w:sz w:val="24"/>
+          <w:szCs w:val="24"/>
+          <w:lang w:val="fr-FR"/>
+        </w:rPr>
+        <w:t xml:space="preserve"> de cliquer sur le dossier en question. Pour faciliter la navigation, il est mis </w:t>
       </w:r>
       <w:r>
         <w:rPr>
@@ -2680,7 +2714,7 @@
           <w:lang w:val="fr-FR"/>
         </w:rPr>
       </w:pPr>
-      <w:bookmarkStart w:id="5" w:name="_Toc127278628"/>
+      <w:bookmarkStart w:id="5" w:name="_Toc127887536"/>
       <w:r>
         <w:rPr>
           <w:lang w:val="fr-FR"/>
@@ -2759,7 +2793,7 @@
     <w:p>
       <w:pPr>
         <w:ind w:left="720"/>
-        <w:jc w:val="both"/>
+        <w:jc w:val="center"/>
         <w:rPr>
           <w:lang w:val="fr-FR"/>
         </w:rPr>
@@ -2770,10 +2804,10 @@
           <w:lang w:val="fr-FR"/>
         </w:rPr>
         <w:drawing>
-          <wp:inline distT="0" distB="0" distL="0" distR="0" wp14:anchorId="718E0DEE" wp14:editId="7311AD9D">
-            <wp:extent cx="5292336" cy="4128135"/>
-            <wp:effectExtent l="0" t="0" r="3810" b="5715"/>
-            <wp:docPr id="18" name="Picture 18" descr="A screenshot of a computer&#10;&#10;Description automatically generated with medium confidence"/>
+          <wp:inline distT="0" distB="0" distL="0" distR="0" wp14:anchorId="5B9BA842" wp14:editId="57779AC1">
+            <wp:extent cx="4406900" cy="4075441"/>
+            <wp:effectExtent l="0" t="0" r="0" b="1270"/>
+            <wp:docPr id="8" name="Picture 8" descr="Graphical user interface, text, application&#10;&#10;Description automatically generated"/>
             <wp:cNvGraphicFramePr>
               <a:graphicFrameLocks xmlns:a="http://schemas.openxmlformats.org/drawingml/2006/main" noChangeAspect="1"/>
             </wp:cNvGraphicFramePr>
@@ -2781,11 +2815,11 @@
               <a:graphicData uri="http://schemas.openxmlformats.org/drawingml/2006/picture">
                 <pic:pic xmlns:pic="http://schemas.openxmlformats.org/drawingml/2006/picture">
                   <pic:nvPicPr>
-                    <pic:cNvPr id="18" name="Picture 18" descr="A screenshot of a computer&#10;&#10;Description automatically generated with medium confidence"/>
+                    <pic:cNvPr id="8" name="Picture 8" descr="Graphical user interface, text, application&#10;&#10;Description automatically generated"/>
                     <pic:cNvPicPr/>
                   </pic:nvPicPr>
                   <pic:blipFill>
-                    <a:blip r:embed="rId15" cstate="print">
+                    <a:blip r:embed="rId15">
                       <a:extLst>
                         <a:ext uri="{28A0092B-C50C-407E-A947-70E740481C1C}">
                           <a14:useLocalDpi xmlns:a14="http://schemas.microsoft.com/office/drawing/2010/main" val="0"/>
@@ -2799,7 +2833,7 @@
                   <pic:spPr>
                     <a:xfrm>
                       <a:off x="0" y="0"/>
-                      <a:ext cx="5299436" cy="4133673"/>
+                      <a:ext cx="4422102" cy="4089500"/>
                     </a:xfrm>
                     <a:prstGeom prst="rect">
                       <a:avLst/>
@@ -2815,16 +2849,28 @@
     <w:p>
       <w:pPr>
         <w:pStyle w:val="Subtitle"/>
-        <w:ind w:firstLine="720"/>
-        <w:rPr>
-          <w:lang w:val="fr-FR"/>
-        </w:rPr>
-      </w:pPr>
-      <w:r>
-        <w:rPr>
-          <w:lang w:val="fr-FR"/>
-        </w:rPr>
-        <w:t>Bouton pour ajouter un dossier et formulaire de création</w:t>
+        <w:ind w:left="1440"/>
+        <w:rPr>
+          <w:lang w:val="fr-FR"/>
+        </w:rPr>
+      </w:pPr>
+      <w:r>
+        <w:rPr>
+          <w:lang w:val="fr-FR"/>
+        </w:rPr>
+        <w:t xml:space="preserve">  Formulaire de création</w:t>
+      </w:r>
+      <w:r>
+        <w:rPr>
+          <w:lang w:val="fr-FR"/>
+        </w:rPr>
+        <w:t xml:space="preserve"> de d</w:t>
+      </w:r>
+      <w:r>
+        <w:rPr>
+          <w:lang w:val="fr-FR"/>
+        </w:rPr>
+        <w:t>ossier</w:t>
       </w:r>
     </w:p>
     <w:p>
@@ -3013,7 +3059,7 @@
         </w:rPr>
         <w:tab/>
       </w:r>
-      <w:bookmarkStart w:id="6" w:name="_Toc127278629"/>
+      <w:bookmarkStart w:id="6" w:name="_Toc127887537"/>
       <w:r>
         <w:rPr>
           <w:lang w:val="fr-FR"/>
@@ -3102,10 +3148,10 @@
           <w:lang w:val="fr-FR"/>
         </w:rPr>
         <w:drawing>
-          <wp:inline distT="0" distB="0" distL="0" distR="0" wp14:anchorId="5B65281E" wp14:editId="115A34A7">
-            <wp:extent cx="4497666" cy="4240107"/>
-            <wp:effectExtent l="0" t="0" r="0" b="8255"/>
-            <wp:docPr id="19" name="Picture 19" descr="Graphical user interface, text&#10;&#10;Description automatically generated"/>
+          <wp:inline distT="0" distB="0" distL="0" distR="0" wp14:anchorId="1E940BA0" wp14:editId="0ED8B419">
+            <wp:extent cx="3797019" cy="3571875"/>
+            <wp:effectExtent l="0" t="0" r="0" b="0"/>
+            <wp:docPr id="9" name="Picture 9" descr="Graphical user interface, text&#10;&#10;Description automatically generated"/>
             <wp:cNvGraphicFramePr>
               <a:graphicFrameLocks xmlns:a="http://schemas.openxmlformats.org/drawingml/2006/main" noChangeAspect="1"/>
             </wp:cNvGraphicFramePr>
@@ -3113,11 +3159,11 @@
               <a:graphicData uri="http://schemas.openxmlformats.org/drawingml/2006/picture">
                 <pic:pic xmlns:pic="http://schemas.openxmlformats.org/drawingml/2006/picture">
                   <pic:nvPicPr>
-                    <pic:cNvPr id="19" name="Picture 19" descr="Graphical user interface, text&#10;&#10;Description automatically generated"/>
+                    <pic:cNvPr id="9" name="Picture 9" descr="Graphical user interface, text&#10;&#10;Description automatically generated"/>
                     <pic:cNvPicPr/>
                   </pic:nvPicPr>
                   <pic:blipFill>
-                    <a:blip r:embed="rId16">
+                    <a:blip r:embed="rId16" cstate="print">
                       <a:extLst>
                         <a:ext uri="{28A0092B-C50C-407E-A947-70E740481C1C}">
                           <a14:useLocalDpi xmlns:a14="http://schemas.microsoft.com/office/drawing/2010/main" val="0"/>
@@ -3131,7 +3177,7 @@
                   <pic:spPr>
                     <a:xfrm>
                       <a:off x="0" y="0"/>
-                      <a:ext cx="4506749" cy="4248670"/>
+                      <a:ext cx="3805264" cy="3579631"/>
                     </a:xfrm>
                     <a:prstGeom prst="rect">
                       <a:avLst/>
@@ -3147,16 +3193,16 @@
     <w:p>
       <w:pPr>
         <w:pStyle w:val="Subtitle"/>
-        <w:ind w:left="720" w:firstLine="720"/>
-        <w:rPr>
-          <w:lang w:val="fr-FR"/>
-        </w:rPr>
-      </w:pPr>
-      <w:r>
-        <w:rPr>
-          <w:lang w:val="fr-FR"/>
-        </w:rPr>
-        <w:t xml:space="preserve"> </w:t>
+        <w:ind w:left="1440"/>
+        <w:rPr>
+          <w:lang w:val="fr-FR"/>
+        </w:rPr>
+      </w:pPr>
+      <w:r>
+        <w:rPr>
+          <w:lang w:val="fr-FR"/>
+        </w:rPr>
+        <w:t xml:space="preserve">          </w:t>
       </w:r>
       <w:r>
         <w:rPr>
@@ -3187,7 +3233,7 @@
         </w:rPr>
         <w:tab/>
       </w:r>
-      <w:bookmarkStart w:id="7" w:name="_Toc127278630"/>
+      <w:bookmarkStart w:id="7" w:name="_Toc127887538"/>
       <w:r>
         <w:rPr>
           <w:lang w:val="fr-FR"/>
@@ -3299,6 +3345,7 @@
         <w:rPr>
           <w:lang w:val="fr-FR"/>
         </w:rPr>
+        <w:lastRenderedPageBreak/>
         <w:t>Le formulaire de modification fonctionne d’une manière similaire au formulaire de création de dossier</w:t>
       </w:r>
       <w:r>
@@ -3405,28 +3452,6 @@
     </w:p>
     <w:p>
       <w:pPr>
-        <w:pStyle w:val="Heading2"/>
-        <w:rPr>
-          <w:lang w:val="fr-FR"/>
-        </w:rPr>
-      </w:pPr>
-      <w:r>
-        <w:rPr>
-          <w:lang w:val="fr-FR"/>
-        </w:rPr>
-        <w:tab/>
-      </w:r>
-      <w:bookmarkStart w:id="8" w:name="_Toc127278631"/>
-      <w:r>
-        <w:rPr>
-          <w:lang w:val="fr-FR"/>
-        </w:rPr>
-        <w:t>Créer une requête</w:t>
-      </w:r>
-      <w:bookmarkEnd w:id="8"/>
-    </w:p>
-    <w:p>
-      <w:pPr>
         <w:ind w:left="720"/>
         <w:jc w:val="both"/>
         <w:rPr>
@@ -3437,6 +3462,127 @@
         <w:rPr>
           <w:lang w:val="fr-FR"/>
         </w:rPr>
+        <w:t>Il est aussi possible d’attribuer des notes à un dossier. Pour cela il suffit d’écrire dans le champ situé en haut à droite d’une page de dossier. Une fois la note entrée,</w:t>
+      </w:r>
+      <w:r>
+        <w:rPr>
+          <w:lang w:val="fr-FR"/>
+        </w:rPr>
+        <w:t xml:space="preserve"> </w:t>
+      </w:r>
+      <w:r>
+        <w:rPr>
+          <w:lang w:val="fr-FR"/>
+        </w:rPr>
+        <w:t>sauvegarde</w:t>
+      </w:r>
+      <w:r>
+        <w:rPr>
+          <w:lang w:val="fr-FR"/>
+        </w:rPr>
+        <w:t>z</w:t>
+      </w:r>
+      <w:r>
+        <w:rPr>
+          <w:lang w:val="fr-FR"/>
+        </w:rPr>
+        <w:t xml:space="preserve"> la note pour finaliser le changement. Il y a aussi un bouton pour annuler, cela va enlever tout changement que vous avez fait à la note et va remettre la dernière</w:t>
+      </w:r>
+      <w:r>
+        <w:rPr>
+          <w:lang w:val="fr-FR"/>
+        </w:rPr>
+        <w:t xml:space="preserve"> valeur</w:t>
+      </w:r>
+      <w:r>
+        <w:rPr>
+          <w:lang w:val="fr-FR"/>
+        </w:rPr>
+        <w:t xml:space="preserve"> sauvegard</w:t>
+      </w:r>
+      <w:r>
+        <w:rPr>
+          <w:lang w:val="fr-FR"/>
+        </w:rPr>
+        <w:t>ée</w:t>
+      </w:r>
+      <w:r>
+        <w:rPr>
+          <w:lang w:val="fr-FR"/>
+        </w:rPr>
+        <w:t xml:space="preserve">. C’est donc important de noter que si vous faites un changement et que vous sauvegardez, il ne sera plus possible </w:t>
+      </w:r>
+      <w:r>
+        <w:rPr>
+          <w:lang w:val="fr-FR"/>
+        </w:rPr>
+        <w:t>de retourner à la note précédente</w:t>
+      </w:r>
+      <w:r>
+        <w:rPr>
+          <w:lang w:val="fr-FR"/>
+        </w:rPr>
+        <w:t>, car la nouvelle valeur sauvegardée aura écrasé l’ancienne et sera donc le texte qui va s’afficher si vous annulez le changement.</w:t>
+      </w:r>
+    </w:p>
+    <w:p>
+      <w:pPr>
+        <w:ind w:left="720"/>
+        <w:rPr>
+          <w:lang w:val="fr-FR"/>
+        </w:rPr>
+      </w:pPr>
+    </w:p>
+    <w:p>
+      <w:pPr>
+        <w:ind w:left="720"/>
+        <w:rPr>
+          <w:lang w:val="fr-FR"/>
+        </w:rPr>
+      </w:pPr>
+    </w:p>
+    <w:p>
+      <w:pPr>
+        <w:ind w:left="720"/>
+        <w:rPr>
+          <w:lang w:val="fr-FR"/>
+        </w:rPr>
+      </w:pPr>
+    </w:p>
+    <w:p>
+      <w:pPr>
+        <w:pStyle w:val="Heading2"/>
+        <w:rPr>
+          <w:lang w:val="fr-FR"/>
+        </w:rPr>
+      </w:pPr>
+      <w:r>
+        <w:rPr>
+          <w:lang w:val="fr-FR"/>
+        </w:rPr>
+        <w:tab/>
+      </w:r>
+      <w:bookmarkStart w:id="8" w:name="_Toc127887539"/>
+      <w:r>
+        <w:rPr>
+          <w:lang w:val="fr-FR"/>
+        </w:rPr>
+        <w:t>Créer une requête</w:t>
+      </w:r>
+      <w:bookmarkEnd w:id="8"/>
+    </w:p>
+    <w:p>
+      <w:pPr>
+        <w:ind w:left="720"/>
+        <w:jc w:val="both"/>
+        <w:rPr>
+          <w:lang w:val="fr-FR"/>
+        </w:rPr>
+      </w:pPr>
+      <w:r>
+        <w:rPr>
+          <w:lang w:val="fr-FR"/>
+        </w:rPr>
         <w:t>Pour créer une requête, il suffit de cliquer sur « Créer une requête » à partir des détails d’un dossier. Cela va afficher le formulaire de création de requête</w:t>
       </w:r>
       <w:r>
@@ -3465,6 +3611,7 @@
           <w:noProof/>
           <w:lang w:val="fr-FR"/>
         </w:rPr>
+        <w:lastRenderedPageBreak/>
         <w:drawing>
           <wp:inline distT="0" distB="0" distL="0" distR="0" wp14:anchorId="0BDE76BD" wp14:editId="0ABEEB35">
             <wp:extent cx="4275667" cy="2480892"/>
@@ -3578,7 +3725,6 @@
           <w:noProof/>
           <w:lang w:val="fr-FR"/>
         </w:rPr>
-        <w:lastRenderedPageBreak/>
         <w:drawing>
           <wp:inline distT="0" distB="0" distL="0" distR="0" wp14:anchorId="1B7C54A7" wp14:editId="735C4209">
             <wp:extent cx="3386345" cy="3195320"/>
@@ -3680,9 +3826,10 @@
         <w:rPr>
           <w:lang w:val="fr-FR"/>
         </w:rPr>
+        <w:lastRenderedPageBreak/>
         <w:tab/>
       </w:r>
-      <w:bookmarkStart w:id="9" w:name="_Toc127278632"/>
+      <w:bookmarkStart w:id="9" w:name="_Toc127887540"/>
       <w:r>
         <w:rPr>
           <w:lang w:val="fr-FR"/>
@@ -3809,19 +3956,7 @@
         <w:rPr>
           <w:lang w:val="fr-FR"/>
         </w:rPr>
-        <w:t xml:space="preserve">(Code d’accès, Date de prélèvement, Nom du médecin et celui du technicien). Il est aussi possible d’imprimer la requête </w:t>
-      </w:r>
-      <w:r>
-        <w:rPr>
-          <w:lang w:val="fr-FR"/>
-        </w:rPr>
-        <w:t>à</w:t>
-      </w:r>
-      <w:r>
-        <w:rPr>
-          <w:lang w:val="fr-FR"/>
-        </w:rPr>
-        <w:t xml:space="preserve"> partir de ce module.</w:t>
+        <w:t>(Code d’accès, Date de prélèvement, Nom du médecin et celui du technicien).</w:t>
       </w:r>
     </w:p>
     <w:p>
@@ -3835,25 +3970,83 @@
     </w:p>
     <w:p>
       <w:pPr>
-        <w:pStyle w:val="Heading2"/>
-        <w:rPr>
-          <w:lang w:val="fr-FR"/>
-        </w:rPr>
-      </w:pPr>
-      <w:r>
-        <w:rPr>
-          <w:lang w:val="fr-FR"/>
-        </w:rPr>
-        <w:tab/>
-      </w:r>
-      <w:bookmarkStart w:id="10" w:name="_Toc127278633"/>
-      <w:r>
-        <w:rPr>
-          <w:lang w:val="fr-FR"/>
-        </w:rPr>
-        <w:t>Créer les résultats</w:t>
-      </w:r>
-      <w:bookmarkEnd w:id="10"/>
+        <w:ind w:left="720"/>
+        <w:jc w:val="center"/>
+        <w:rPr>
+          <w:lang w:val="fr-FR"/>
+        </w:rPr>
+      </w:pPr>
+      <w:r>
+        <w:rPr>
+          <w:noProof/>
+          <w:lang w:val="fr-FR"/>
+        </w:rPr>
+        <w:drawing>
+          <wp:inline distT="0" distB="0" distL="0" distR="0" wp14:anchorId="18D4A678" wp14:editId="0CB022B3">
+            <wp:extent cx="3338228" cy="2782570"/>
+            <wp:effectExtent l="0" t="0" r="0" b="0"/>
+            <wp:docPr id="10" name="Picture 10" descr="Text&#10;&#10;Description automatically generated"/>
+            <wp:cNvGraphicFramePr>
+              <a:graphicFrameLocks xmlns:a="http://schemas.openxmlformats.org/drawingml/2006/main" noChangeAspect="1"/>
+            </wp:cNvGraphicFramePr>
+            <a:graphic xmlns:a="http://schemas.openxmlformats.org/drawingml/2006/main">
+              <a:graphicData uri="http://schemas.openxmlformats.org/drawingml/2006/picture">
+                <pic:pic xmlns:pic="http://schemas.openxmlformats.org/drawingml/2006/picture">
+                  <pic:nvPicPr>
+                    <pic:cNvPr id="10" name="Picture 10" descr="Text&#10;&#10;Description automatically generated"/>
+                    <pic:cNvPicPr/>
+                  </pic:nvPicPr>
+                  <pic:blipFill>
+                    <a:blip r:embed="rId22" cstate="print">
+                      <a:extLst>
+                        <a:ext uri="{28A0092B-C50C-407E-A947-70E740481C1C}">
+                          <a14:useLocalDpi xmlns:a14="http://schemas.microsoft.com/office/drawing/2010/main" val="0"/>
+                        </a:ext>
+                      </a:extLst>
+                    </a:blip>
+                    <a:stretch>
+                      <a:fillRect/>
+                    </a:stretch>
+                  </pic:blipFill>
+                  <pic:spPr>
+                    <a:xfrm>
+                      <a:off x="0" y="0"/>
+                      <a:ext cx="3341762" cy="2785516"/>
+                    </a:xfrm>
+                    <a:prstGeom prst="rect">
+                      <a:avLst/>
+                    </a:prstGeom>
+                  </pic:spPr>
+                </pic:pic>
+              </a:graphicData>
+            </a:graphic>
+          </wp:inline>
+        </w:drawing>
+      </w:r>
+    </w:p>
+    <w:p>
+      <w:pPr>
+        <w:pStyle w:val="Subtitle"/>
+        <w:ind w:left="1440" w:firstLine="720"/>
+        <w:rPr>
+          <w:lang w:val="fr-FR"/>
+        </w:rPr>
+      </w:pPr>
+      <w:r>
+        <w:rPr>
+          <w:lang w:val="fr-FR"/>
+        </w:rPr>
+        <w:t xml:space="preserve">    Page de détails d’une requête</w:t>
+      </w:r>
+    </w:p>
+    <w:p>
+      <w:pPr>
+        <w:ind w:left="720"/>
+        <w:jc w:val="center"/>
+        <w:rPr>
+          <w:lang w:val="fr-FR"/>
+        </w:rPr>
+      </w:pPr>
     </w:p>
     <w:p>
       <w:pPr>
@@ -3863,6 +4056,38 @@
           <w:lang w:val="fr-FR"/>
         </w:rPr>
       </w:pPr>
+    </w:p>
+    <w:p>
+      <w:pPr>
+        <w:pStyle w:val="Heading2"/>
+        <w:rPr>
+          <w:lang w:val="fr-FR"/>
+        </w:rPr>
+      </w:pPr>
+      <w:r>
+        <w:rPr>
+          <w:lang w:val="fr-FR"/>
+        </w:rPr>
+        <w:lastRenderedPageBreak/>
+        <w:tab/>
+      </w:r>
+      <w:bookmarkStart w:id="10" w:name="_Toc127887541"/>
+      <w:r>
+        <w:rPr>
+          <w:lang w:val="fr-FR"/>
+        </w:rPr>
+        <w:t>Créer les résultats</w:t>
+      </w:r>
+      <w:bookmarkEnd w:id="10"/>
+    </w:p>
+    <w:p>
+      <w:pPr>
+        <w:ind w:left="720"/>
+        <w:jc w:val="both"/>
+        <w:rPr>
+          <w:lang w:val="fr-FR"/>
+        </w:rPr>
+      </w:pPr>
       <w:r>
         <w:rPr>
           <w:lang w:val="fr-FR"/>
@@ -3891,25 +4116,13 @@
         <w:rPr>
           <w:lang w:val="fr-FR"/>
         </w:rPr>
-        <w:t>. Ce module est disponible dans les détails d’une requête. De plus, si des résultats ont déjà été entré</w:t>
-      </w:r>
-      <w:r>
-        <w:rPr>
-          <w:lang w:val="fr-FR"/>
-        </w:rPr>
-        <w:t>s</w:t>
-      </w:r>
-      <w:r>
-        <w:rPr>
-          <w:lang w:val="fr-FR"/>
-        </w:rPr>
-        <w:t xml:space="preserve"> dans cette requête le bouton ne va pas apparaitre</w:t>
-      </w:r>
-      <w:r>
-        <w:rPr>
-          <w:lang w:val="fr-FR"/>
-        </w:rPr>
-        <w:t>.</w:t>
+        <w:t xml:space="preserve">. Ce module est disponible dans les détails d’une requête. </w:t>
+      </w:r>
+      <w:r>
+        <w:rPr>
+          <w:lang w:val="fr-FR"/>
+        </w:rPr>
+        <w:t>Ce bouton ne sera pas présent si des résultats ont déjà été rentrés pour cette requête</w:t>
       </w:r>
     </w:p>
     <w:p>
@@ -3949,7 +4162,7 @@
                     <pic:cNvPicPr/>
                   </pic:nvPicPr>
                   <pic:blipFill>
-                    <a:blip r:embed="rId22" cstate="print">
+                    <a:blip r:embed="rId23" cstate="print">
                       <a:extLst>
                         <a:ext uri="{28A0092B-C50C-407E-A947-70E740481C1C}">
                           <a14:useLocalDpi xmlns:a14="http://schemas.microsoft.com/office/drawing/2010/main" val="0"/>
@@ -4028,7 +4241,19 @@
         <w:rPr>
           <w:lang w:val="fr-FR"/>
         </w:rPr>
-        <w:t>Dans la page qui s’ouvre lorsque vous appuyez sur le bouton pour créer des résultats, vous pouvez apercevoir toutes les analyses demandées lors de la création de la requête. Simplement, remplir les champs avec les valeurs obtenu</w:t>
+        <w:t xml:space="preserve">Dans la page qui </w:t>
+      </w:r>
+      <w:r>
+        <w:rPr>
+          <w:lang w:val="fr-FR"/>
+        </w:rPr>
+        <w:t>s’ouvre</w:t>
+      </w:r>
+      <w:r>
+        <w:rPr>
+          <w:lang w:val="fr-FR"/>
+        </w:rPr>
+        <w:t xml:space="preserve"> lorsque vous appuyez sur le bouton pour créer des résultats, vous pouvez apercevoir toutes les analyses demandées lors de la création de la requête. Simplement, remplir les champs avec les valeurs obtenu</w:t>
       </w:r>
       <w:r>
         <w:rPr>
@@ -4040,7 +4265,19 @@
         <w:rPr>
           <w:lang w:val="fr-FR"/>
         </w:rPr>
-        <w:t xml:space="preserve"> et confirmer les créations. Si les valeurs sont valides</w:t>
+        <w:t xml:space="preserve"> et confirmer l</w:t>
+      </w:r>
+      <w:r>
+        <w:rPr>
+          <w:lang w:val="fr-FR"/>
+        </w:rPr>
+        <w:t>a</w:t>
+      </w:r>
+      <w:r>
+        <w:rPr>
+          <w:lang w:val="fr-FR"/>
+        </w:rPr>
+        <w:t xml:space="preserve"> création. Si les valeurs sont valides</w:t>
       </w:r>
       <w:r>
         <w:rPr>
@@ -4052,21 +4289,29 @@
         <w:rPr>
           <w:lang w:val="fr-FR"/>
         </w:rPr>
-        <w:t xml:space="preserve"> les résultats vont s’afficher dans la page de détail de la requête et le bouton aura disparu, il ne sera donc plus possible de créer de résultat.</w:t>
-      </w:r>
-    </w:p>
-    <w:p>
-      <w:pPr>
-        <w:ind w:left="720"/>
-        <w:jc w:val="both"/>
-        <w:rPr>
-          <w:lang w:val="fr-FR"/>
-        </w:rPr>
-      </w:pPr>
-    </w:p>
-    <w:p>
-      <w:pPr>
-        <w:ind w:left="720"/>
+        <w:t xml:space="preserve"> les résultats vont s’afficher dans la page de détail de la requête et le bouton</w:t>
+      </w:r>
+      <w:r>
+        <w:rPr>
+          <w:lang w:val="fr-FR"/>
+        </w:rPr>
+        <w:t xml:space="preserve"> pour entrer des résultats</w:t>
+      </w:r>
+      <w:r>
+        <w:rPr>
+          <w:lang w:val="fr-FR"/>
+        </w:rPr>
+        <w:t xml:space="preserve"> aura disparu, il ne sera donc plus possible d</w:t>
+      </w:r>
+      <w:r>
+        <w:rPr>
+          <w:lang w:val="fr-FR"/>
+        </w:rPr>
+        <w:t>’en créer.</w:t>
+      </w:r>
+    </w:p>
+    <w:p>
+      <w:pPr>
         <w:jc w:val="center"/>
         <w:rPr>
           <w:lang w:val="fr-FR"/>
@@ -4094,7 +4339,7 @@
                     <pic:cNvPicPr/>
                   </pic:nvPicPr>
                   <pic:blipFill>
-                    <a:blip r:embed="rId23" cstate="print">
+                    <a:blip r:embed="rId24" cstate="print">
                       <a:extLst>
                         <a:ext uri="{28A0092B-C50C-407E-A947-70E740481C1C}">
                           <a14:useLocalDpi xmlns:a14="http://schemas.microsoft.com/office/drawing/2010/main" val="0"/>
@@ -4144,8 +4389,7 @@
         <w:rPr>
           <w:lang w:val="fr-FR"/>
         </w:rPr>
-        <w:tab/>
-        <w:t xml:space="preserve">    </w:t>
+        <w:t xml:space="preserve">         </w:t>
       </w:r>
       <w:r>
         <w:rPr>
@@ -4156,75 +4400,6 @@
     </w:p>
     <w:p>
       <w:pPr>
-        <w:ind w:left="720"/>
-        <w:jc w:val="both"/>
-        <w:rPr>
-          <w:lang w:val="fr-FR"/>
-        </w:rPr>
-      </w:pPr>
-    </w:p>
-    <w:p>
-      <w:pPr>
-        <w:ind w:left="720"/>
-        <w:jc w:val="both"/>
-        <w:rPr>
-          <w:lang w:val="fr-FR"/>
-        </w:rPr>
-      </w:pPr>
-      <w:r>
-        <w:rPr>
-          <w:lang w:val="fr-FR"/>
-        </w:rPr>
-        <w:t xml:space="preserve"> Les résultats seront affich</w:t>
-      </w:r>
-      <w:r>
-        <w:rPr>
-          <w:lang w:val="fr-FR"/>
-        </w:rPr>
-        <w:t>és</w:t>
-      </w:r>
-      <w:r>
-        <w:rPr>
-          <w:lang w:val="fr-FR"/>
-        </w:rPr>
-        <w:t xml:space="preserve"> avec une couleur et leurs valeurs de référence, comme ça si les données sont hors des résultats attendu</w:t>
-      </w:r>
-      <w:r>
-        <w:rPr>
-          <w:lang w:val="fr-FR"/>
-        </w:rPr>
-        <w:t>s</w:t>
-      </w:r>
-      <w:r>
-        <w:rPr>
-          <w:lang w:val="fr-FR"/>
-        </w:rPr>
-        <w:t xml:space="preserve"> le résultat sera en rouge, à l’opposé si les résultats sont bon</w:t>
-      </w:r>
-      <w:r>
-        <w:rPr>
-          <w:lang w:val="fr-FR"/>
-        </w:rPr>
-        <w:t>s</w:t>
-      </w:r>
-      <w:r>
-        <w:rPr>
-          <w:lang w:val="fr-FR"/>
-        </w:rPr>
-        <w:t xml:space="preserve"> le résultat sera vert.</w:t>
-      </w:r>
-    </w:p>
-    <w:p>
-      <w:pPr>
-        <w:ind w:left="720"/>
-        <w:rPr>
-          <w:lang w:val="fr-FR"/>
-        </w:rPr>
-      </w:pPr>
-    </w:p>
-    <w:p>
-      <w:pPr>
-        <w:ind w:left="720"/>
         <w:jc w:val="center"/>
         <w:rPr>
           <w:lang w:val="fr-FR"/>
@@ -4236,10 +4411,10 @@
           <w:lang w:val="fr-FR"/>
         </w:rPr>
         <w:drawing>
-          <wp:inline distT="0" distB="0" distL="0" distR="0" wp14:anchorId="1C486062" wp14:editId="01198D78">
-            <wp:extent cx="4002029" cy="3612515"/>
-            <wp:effectExtent l="0" t="0" r="0" b="6985"/>
-            <wp:docPr id="5" name="Picture 5" descr="Graphical user interface&#10;&#10;Description automatically generated"/>
+          <wp:inline distT="0" distB="0" distL="0" distR="0" wp14:anchorId="17A5F260" wp14:editId="6D100A41">
+            <wp:extent cx="3369427" cy="2623185"/>
+            <wp:effectExtent l="0" t="0" r="2540" b="5715"/>
+            <wp:docPr id="11" name="Picture 11" descr="Graphical user interface, application&#10;&#10;Description automatically generated"/>
             <wp:cNvGraphicFramePr>
               <a:graphicFrameLocks xmlns:a="http://schemas.openxmlformats.org/drawingml/2006/main" noChangeAspect="1"/>
             </wp:cNvGraphicFramePr>
@@ -4247,11 +4422,11 @@
               <a:graphicData uri="http://schemas.openxmlformats.org/drawingml/2006/picture">
                 <pic:pic xmlns:pic="http://schemas.openxmlformats.org/drawingml/2006/picture">
                   <pic:nvPicPr>
-                    <pic:cNvPr id="5" name="Picture 5" descr="Graphical user interface&#10;&#10;Description automatically generated"/>
+                    <pic:cNvPr id="11" name="Picture 11" descr="Graphical user interface, application&#10;&#10;Description automatically generated"/>
                     <pic:cNvPicPr/>
                   </pic:nvPicPr>
                   <pic:blipFill>
-                    <a:blip r:embed="rId24" cstate="print">
+                    <a:blip r:embed="rId25" cstate="print">
                       <a:extLst>
                         <a:ext uri="{28A0092B-C50C-407E-A947-70E740481C1C}">
                           <a14:useLocalDpi xmlns:a14="http://schemas.microsoft.com/office/drawing/2010/main" val="0"/>
@@ -4265,7 +4440,7 @@
                   <pic:spPr>
                     <a:xfrm>
                       <a:off x="0" y="0"/>
-                      <a:ext cx="4004046" cy="3614336"/>
+                      <a:ext cx="3376747" cy="2628884"/>
                     </a:xfrm>
                     <a:prstGeom prst="rect">
                       <a:avLst/>
@@ -4281,6 +4456,140 @@
     <w:p>
       <w:pPr>
         <w:pStyle w:val="Subtitle"/>
+        <w:ind w:left="1440"/>
+        <w:rPr>
+          <w:lang w:val="fr-FR"/>
+        </w:rPr>
+      </w:pPr>
+      <w:r>
+        <w:rPr>
+          <w:lang w:val="fr-FR"/>
+        </w:rPr>
+        <w:t xml:space="preserve">         Exemple de résultats dans la page de détails d’une requête</w:t>
+      </w:r>
+    </w:p>
+    <w:p>
+      <w:pPr>
+        <w:ind w:left="720"/>
+        <w:jc w:val="both"/>
+        <w:rPr>
+          <w:lang w:val="fr-FR"/>
+        </w:rPr>
+      </w:pPr>
+    </w:p>
+    <w:p>
+      <w:pPr>
+        <w:ind w:left="720"/>
+        <w:jc w:val="both"/>
+        <w:rPr>
+          <w:lang w:val="fr-FR"/>
+        </w:rPr>
+      </w:pPr>
+      <w:r>
+        <w:rPr>
+          <w:lang w:val="fr-FR"/>
+        </w:rPr>
+        <w:t>Une fois de retour dans la page de détails, l</w:t>
+      </w:r>
+      <w:r>
+        <w:rPr>
+          <w:lang w:val="fr-FR"/>
+        </w:rPr>
+        <w:t>es résultats seront affich</w:t>
+      </w:r>
+      <w:r>
+        <w:rPr>
+          <w:lang w:val="fr-FR"/>
+        </w:rPr>
+        <w:t>és</w:t>
+      </w:r>
+      <w:r>
+        <w:rPr>
+          <w:lang w:val="fr-FR"/>
+        </w:rPr>
+        <w:t xml:space="preserve"> </w:t>
+      </w:r>
+      <w:r>
+        <w:rPr>
+          <w:lang w:val="fr-FR"/>
+        </w:rPr>
+        <w:t>avec leurs valeurs de références pour aider à les juger. De plus, il est possible de cliquer sur un résultat, cela changera la couleur derrière le résultat pour du vert, si on clique à nouveau la couleur va encore changer, mais pour du rouge cette fois-ci. Cela a pour but de mettre de l’avant les anomalies dans les résultats.</w:t>
+      </w:r>
+      <w:r>
+        <w:rPr>
+          <w:lang w:val="fr-FR"/>
+        </w:rPr>
+        <w:t xml:space="preserve"> Toutefois, pour que les couleurs restent il faut appuyer sur le bouton sauvegarder qui apparait au-dessus des résultats lorsque l’on change une couleur, sinon les changements ne seront pas sauvegardés et la prochaine fois que vous ouvrez la requête, elle sera comme elle était avant que vous ne changiez les couleurs.</w:t>
+      </w:r>
+    </w:p>
+    <w:p>
+      <w:pPr>
+        <w:ind w:left="720"/>
+        <w:rPr>
+          <w:lang w:val="fr-FR"/>
+        </w:rPr>
+      </w:pPr>
+    </w:p>
+    <w:p>
+      <w:pPr>
+        <w:ind w:left="720"/>
+        <w:jc w:val="center"/>
+        <w:rPr>
+          <w:lang w:val="fr-FR"/>
+        </w:rPr>
+      </w:pPr>
+      <w:r>
+        <w:rPr>
+          <w:noProof/>
+          <w:lang w:val="fr-FR"/>
+        </w:rPr>
+        <w:lastRenderedPageBreak/>
+        <w:drawing>
+          <wp:inline distT="0" distB="0" distL="0" distR="0" wp14:anchorId="1C486062" wp14:editId="66ACA915">
+            <wp:extent cx="3863340" cy="3487325"/>
+            <wp:effectExtent l="0" t="0" r="3810" b="0"/>
+            <wp:docPr id="5" name="Picture 5" descr="Graphical user interface&#10;&#10;Description automatically generated"/>
+            <wp:cNvGraphicFramePr>
+              <a:graphicFrameLocks xmlns:a="http://schemas.openxmlformats.org/drawingml/2006/main" noChangeAspect="1"/>
+            </wp:cNvGraphicFramePr>
+            <a:graphic xmlns:a="http://schemas.openxmlformats.org/drawingml/2006/main">
+              <a:graphicData uri="http://schemas.openxmlformats.org/drawingml/2006/picture">
+                <pic:pic xmlns:pic="http://schemas.openxmlformats.org/drawingml/2006/picture">
+                  <pic:nvPicPr>
+                    <pic:cNvPr id="5" name="Picture 5" descr="Graphical user interface&#10;&#10;Description automatically generated"/>
+                    <pic:cNvPicPr/>
+                  </pic:nvPicPr>
+                  <pic:blipFill>
+                    <a:blip r:embed="rId26" cstate="print">
+                      <a:extLst>
+                        <a:ext uri="{28A0092B-C50C-407E-A947-70E740481C1C}">
+                          <a14:useLocalDpi xmlns:a14="http://schemas.microsoft.com/office/drawing/2010/main" val="0"/>
+                        </a:ext>
+                      </a:extLst>
+                    </a:blip>
+                    <a:stretch>
+                      <a:fillRect/>
+                    </a:stretch>
+                  </pic:blipFill>
+                  <pic:spPr>
+                    <a:xfrm>
+                      <a:off x="0" y="0"/>
+                      <a:ext cx="3868856" cy="3492304"/>
+                    </a:xfrm>
+                    <a:prstGeom prst="rect">
+                      <a:avLst/>
+                    </a:prstGeom>
+                  </pic:spPr>
+                </pic:pic>
+              </a:graphicData>
+            </a:graphic>
+          </wp:inline>
+        </w:drawing>
+      </w:r>
+    </w:p>
+    <w:p>
+      <w:pPr>
+        <w:pStyle w:val="Subtitle"/>
         <w:rPr>
           <w:lang w:val="fr-FR"/>
         </w:rPr>
@@ -4302,16 +4611,111 @@
         <w:rPr>
           <w:lang w:val="fr-FR"/>
         </w:rPr>
+        <w:t xml:space="preserve">  </w:t>
+      </w:r>
+      <w:r>
+        <w:rPr>
+          <w:lang w:val="fr-FR"/>
+        </w:rPr>
         <w:t>Exemple de résultat dans la page de détails d’une requête</w:t>
       </w:r>
     </w:p>
+    <w:p>
+      <w:pPr>
+        <w:rPr>
+          <w:lang w:val="fr-FR"/>
+        </w:rPr>
+      </w:pPr>
+    </w:p>
+    <w:p>
+      <w:pPr>
+        <w:jc w:val="center"/>
+        <w:rPr>
+          <w:lang w:val="fr-FR"/>
+        </w:rPr>
+      </w:pPr>
+      <w:r>
+        <w:rPr>
+          <w:lang w:val="fr-FR"/>
+        </w:rPr>
+        <w:t xml:space="preserve">            </w:t>
+      </w:r>
+      <w:r>
+        <w:rPr>
+          <w:noProof/>
+          <w:lang w:val="fr-FR"/>
+        </w:rPr>
+        <w:drawing>
+          <wp:inline distT="0" distB="0" distL="0" distR="0" wp14:anchorId="2CA3D835" wp14:editId="7E040E55">
+            <wp:extent cx="4099560" cy="2026672"/>
+            <wp:effectExtent l="0" t="0" r="0" b="0"/>
+            <wp:docPr id="7" name="Picture 7" descr="Graphical user interface, application&#10;&#10;Description automatically generated"/>
+            <wp:cNvGraphicFramePr>
+              <a:graphicFrameLocks xmlns:a="http://schemas.openxmlformats.org/drawingml/2006/main" noChangeAspect="1"/>
+            </wp:cNvGraphicFramePr>
+            <a:graphic xmlns:a="http://schemas.openxmlformats.org/drawingml/2006/main">
+              <a:graphicData uri="http://schemas.openxmlformats.org/drawingml/2006/picture">
+                <pic:pic xmlns:pic="http://schemas.openxmlformats.org/drawingml/2006/picture">
+                  <pic:nvPicPr>
+                    <pic:cNvPr id="7" name="Picture 7" descr="Graphical user interface, application&#10;&#10;Description automatically generated"/>
+                    <pic:cNvPicPr/>
+                  </pic:nvPicPr>
+                  <pic:blipFill>
+                    <a:blip r:embed="rId27">
+                      <a:extLst>
+                        <a:ext uri="{28A0092B-C50C-407E-A947-70E740481C1C}">
+                          <a14:useLocalDpi xmlns:a14="http://schemas.microsoft.com/office/drawing/2010/main" val="0"/>
+                        </a:ext>
+                      </a:extLst>
+                    </a:blip>
+                    <a:stretch>
+                      <a:fillRect/>
+                    </a:stretch>
+                  </pic:blipFill>
+                  <pic:spPr>
+                    <a:xfrm>
+                      <a:off x="0" y="0"/>
+                      <a:ext cx="4131346" cy="2042386"/>
+                    </a:xfrm>
+                    <a:prstGeom prst="rect">
+                      <a:avLst/>
+                    </a:prstGeom>
+                  </pic:spPr>
+                </pic:pic>
+              </a:graphicData>
+            </a:graphic>
+          </wp:inline>
+        </w:drawing>
+      </w:r>
+    </w:p>
+    <w:p>
+      <w:pPr>
+        <w:pStyle w:val="Subtitle"/>
+        <w:ind w:left="1440"/>
+        <w:rPr>
+          <w:lang w:val="fr-FR"/>
+        </w:rPr>
+      </w:pPr>
+      <w:r>
+        <w:rPr>
+          <w:lang w:val="fr-FR"/>
+        </w:rPr>
+        <w:t xml:space="preserve">       </w:t>
+      </w:r>
+      <w:r>
+        <w:rPr>
+          <w:lang w:val="fr-FR"/>
+        </w:rPr>
+        <w:t>Exemple de résultats avec les couleurs en arrière-plan</w:t>
+      </w:r>
+    </w:p>
     <w:sectPr>
-      <w:headerReference w:type="even" r:id="rId25"/>
-      <w:headerReference w:type="default" r:id="rId26"/>
-      <w:footerReference w:type="even" r:id="rId27"/>
-      <w:footerReference w:type="default" r:id="rId28"/>
-      <w:headerReference w:type="first" r:id="rId29"/>
-      <w:footerReference w:type="first" r:id="rId30"/>
+      <w:headerReference w:type="even" r:id="rId28"/>
+      <w:headerReference w:type="default" r:id="rId29"/>
+      <w:footerReference w:type="even" r:id="rId30"/>
+      <w:footerReference w:type="default" r:id="rId31"/>
+      <w:headerReference w:type="first" r:id="rId32"/>
+      <w:footerReference w:type="first" r:id="rId33"/>
       <w:pgSz w:w="12240" w:h="15840"/>
       <w:pgMar w:top="1440" w:right="1440" w:bottom="1440" w:left="1440" w:header="708" w:footer="708" w:gutter="0"/>
       <w:cols w:space="708"/>

</xml_diff>